<commit_message>
Rephrase printers in pc-components
</commit_message>
<xml_diff>
--- a/images/electronics/pc_components/printer/printers.docx
+++ b/images/electronics/pc_components/printer/printers.docx
@@ -1,6 +1,6 @@
 
 <file path=word/document.xml><?xml version="1.0" encoding="utf-8"?>
-<w:document xmlns:ve="http://schemas.openxmlformats.org/markup-compatibility/2006" xmlns:o="urn:schemas-microsoft-com:office:office" xmlns:r="http://schemas.openxmlformats.org/officeDocument/2006/relationships" xmlns:m="http://schemas.openxmlformats.org/officeDocument/2006/math" xmlns:v="urn:schemas-microsoft-com:vml" xmlns:wp="http://schemas.openxmlformats.org/drawingml/2006/wordprocessingDrawing" xmlns:w10="urn:schemas-microsoft-com:office:word" xmlns:w="http://schemas.openxmlformats.org/wordprocessingml/2006/main" xmlns:wne="http://schemas.microsoft.com/office/word/2006/wordml">
+<w:document xmlns:wpc="http://schemas.microsoft.com/office/word/2010/wordprocessingCanvas" xmlns:cx="http://schemas.microsoft.com/office/drawing/2014/chartex" xmlns:mc="http://schemas.openxmlformats.org/markup-compatibility/2006" xmlns:o="urn:schemas-microsoft-com:office:office" xmlns:r="http://schemas.openxmlformats.org/officeDocument/2006/relationships" xmlns:m="http://schemas.openxmlformats.org/officeDocument/2006/math" xmlns:v="urn:schemas-microsoft-com:vml" xmlns:wp14="http://schemas.microsoft.com/office/word/2010/wordprocessingDrawing" xmlns:wp="http://schemas.openxmlformats.org/drawingml/2006/wordprocessingDrawing" xmlns:w10="urn:schemas-microsoft-com:office:word" xmlns:w="http://schemas.openxmlformats.org/wordprocessingml/2006/main" xmlns:w14="http://schemas.microsoft.com/office/word/2010/wordml" xmlns:w15="http://schemas.microsoft.com/office/word/2012/wordml" xmlns:w16se="http://schemas.microsoft.com/office/word/2015/wordml/symex" xmlns:wpg="http://schemas.microsoft.com/office/word/2010/wordprocessingGroup" xmlns:wpi="http://schemas.microsoft.com/office/word/2010/wordprocessingInk" xmlns:wne="http://schemas.microsoft.com/office/word/2006/wordml" xmlns:wps="http://schemas.microsoft.com/office/word/2010/wordprocessingShape" mc:Ignorable="w14 w15 w16se wp14">
   <w:body>
     <w:tbl>
       <w:tblPr>
@@ -15,7 +15,7 @@
           <w:insideH w:val="single" w:sz="12" w:space="0" w:color="auto"/>
           <w:insideV w:val="single" w:sz="12" w:space="0" w:color="auto"/>
         </w:tblBorders>
-        <w:tblLook w:val="04A0"/>
+        <w:tblLook w:val="04A0" w:firstRow="1" w:lastRow="0" w:firstColumn="1" w:lastColumn="0" w:noHBand="0" w:noVBand="1"/>
       </w:tblPr>
       <w:tblGrid>
         <w:gridCol w:w="671"/>
@@ -85,7 +85,15 @@
                 <w:sz w:val="26"/>
                 <w:szCs w:val="26"/>
               </w:rPr>
-              <w:t xml:space="preserve"> Pro 9010 All-in-One Wireless Printer, Instant Ink Ready, Print, Scan, Copy</w:t>
+              <w:t xml:space="preserve"> Pro 9010 All-in-One Wireless Printer, Instant Ink compatible, capable of </w:t>
+            </w:r>
+            <w:r>
+              <w:rPr>
+                <w:rFonts w:ascii="Leelawadee" w:hAnsi="Leelawadee" w:cs="Leelawadee"/>
+                <w:sz w:val="26"/>
+                <w:szCs w:val="26"/>
+              </w:rPr>
+              <w:t>printing, scanning, and copying</w:t>
             </w:r>
           </w:p>
         </w:tc>
@@ -371,277 +379,109 @@
                 <w:sz w:val="26"/>
                 <w:szCs w:val="26"/>
               </w:rPr>
-              <w:t>3-Years HP warranty at no extra cost</w:t>
-            </w:r>
-            <w:r>
-              <w:rPr>
-                <w:rFonts w:ascii="Leelawadee" w:hAnsi="Leelawadee" w:cs="Leelawadee"/>
-                <w:sz w:val="26"/>
-                <w:szCs w:val="26"/>
-              </w:rPr>
-              <w:t>.</w:t>
-            </w:r>
-          </w:p>
-          <w:p>
-            <w:pPr>
-              <w:rPr>
-                <w:rFonts w:ascii="Leelawadee" w:hAnsi="Leelawadee" w:cs="Leelawadee"/>
-                <w:sz w:val="26"/>
-                <w:szCs w:val="26"/>
-              </w:rPr>
-            </w:pPr>
-            <w:r>
-              <w:rPr>
-                <w:rFonts w:ascii="Leelawadee" w:hAnsi="Leelawadee" w:cs="Leelawadee"/>
-                <w:sz w:val="26"/>
-                <w:szCs w:val="26"/>
-              </w:rPr>
-              <w:t>Print, copy, scan, fax</w:t>
-            </w:r>
-            <w:r>
-              <w:rPr>
-                <w:rFonts w:ascii="Leelawadee" w:hAnsi="Leelawadee" w:cs="Leelawadee"/>
-                <w:sz w:val="26"/>
-                <w:szCs w:val="26"/>
-              </w:rPr>
-              <w:t>.</w:t>
-            </w:r>
-          </w:p>
-          <w:p>
-            <w:pPr>
-              <w:rPr>
-                <w:rFonts w:ascii="Leelawadee" w:hAnsi="Leelawadee" w:cs="Leelawadee"/>
-                <w:sz w:val="26"/>
-                <w:szCs w:val="26"/>
-              </w:rPr>
-            </w:pPr>
-            <w:r>
-              <w:rPr>
-                <w:rFonts w:ascii="Leelawadee" w:hAnsi="Leelawadee" w:cs="Leelawadee"/>
-                <w:sz w:val="26"/>
-                <w:szCs w:val="26"/>
-              </w:rPr>
-              <w:t xml:space="preserve">Print up to 22 </w:t>
-            </w:r>
-            <w:proofErr w:type="spellStart"/>
-            <w:r>
-              <w:rPr>
-                <w:rFonts w:ascii="Leelawadee" w:hAnsi="Leelawadee" w:cs="Leelawadee"/>
-                <w:sz w:val="26"/>
-                <w:szCs w:val="26"/>
-              </w:rPr>
-              <w:t>ppm</w:t>
-            </w:r>
-            <w:proofErr w:type="spellEnd"/>
-            <w:r>
-              <w:rPr>
-                <w:rFonts w:ascii="Leelawadee" w:hAnsi="Leelawadee" w:cs="Leelawadee"/>
-                <w:sz w:val="26"/>
-                <w:szCs w:val="26"/>
-              </w:rPr>
-              <w:t xml:space="preserve"> black, up to 18 </w:t>
-            </w:r>
-            <w:proofErr w:type="spellStart"/>
-            <w:r>
-              <w:rPr>
-                <w:rFonts w:ascii="Leelawadee" w:hAnsi="Leelawadee" w:cs="Leelawadee"/>
-                <w:sz w:val="26"/>
-                <w:szCs w:val="26"/>
-              </w:rPr>
-              <w:t>ppm</w:t>
-            </w:r>
-            <w:proofErr w:type="spellEnd"/>
-            <w:r>
-              <w:rPr>
-                <w:rFonts w:ascii="Leelawadee" w:hAnsi="Leelawadee" w:cs="Leelawadee"/>
-                <w:sz w:val="26"/>
-                <w:szCs w:val="26"/>
-              </w:rPr>
-              <w:t xml:space="preserve"> color</w:t>
-            </w:r>
-            <w:r>
-              <w:rPr>
-                <w:rFonts w:ascii="Leelawadee" w:hAnsi="Leelawadee" w:cs="Leelawadee"/>
-                <w:sz w:val="26"/>
-                <w:szCs w:val="26"/>
-              </w:rPr>
-              <w:t>.</w:t>
-            </w:r>
-          </w:p>
-          <w:p>
-            <w:pPr>
-              <w:rPr>
-                <w:rFonts w:ascii="Leelawadee" w:hAnsi="Leelawadee" w:cs="Leelawadee"/>
-                <w:sz w:val="26"/>
-                <w:szCs w:val="26"/>
-              </w:rPr>
-            </w:pPr>
-            <w:r>
-              <w:rPr>
-                <w:rFonts w:ascii="Leelawadee" w:hAnsi="Leelawadee" w:cs="Leelawadee"/>
-                <w:sz w:val="26"/>
-                <w:szCs w:val="26"/>
-              </w:rPr>
-              <w:t>250-sheet input tray, 60-sheet output tray</w:t>
-            </w:r>
-            <w:r>
-              <w:rPr>
-                <w:rFonts w:ascii="Leelawadee" w:hAnsi="Leelawadee" w:cs="Leelawadee"/>
-                <w:sz w:val="26"/>
-                <w:szCs w:val="26"/>
-              </w:rPr>
-              <w:t>.</w:t>
-            </w:r>
-          </w:p>
-          <w:p>
-            <w:pPr>
-              <w:rPr>
-                <w:rFonts w:ascii="Leelawadee" w:hAnsi="Leelawadee" w:cs="Leelawadee"/>
-                <w:sz w:val="26"/>
-                <w:szCs w:val="26"/>
-              </w:rPr>
-            </w:pPr>
-            <w:r>
-              <w:rPr>
-                <w:rFonts w:ascii="Leelawadee" w:hAnsi="Leelawadee" w:cs="Leelawadee"/>
-                <w:sz w:val="26"/>
-                <w:szCs w:val="26"/>
-              </w:rPr>
-              <w:t>Get automatic two-sided printing and scanning</w:t>
-            </w:r>
-            <w:r>
-              <w:rPr>
-                <w:rFonts w:ascii="Leelawadee" w:hAnsi="Leelawadee" w:cs="Leelawadee"/>
-                <w:sz w:val="26"/>
-                <w:szCs w:val="26"/>
-              </w:rPr>
-              <w:t>.</w:t>
-            </w:r>
-          </w:p>
-          <w:p>
-            <w:pPr>
-              <w:rPr>
-                <w:rFonts w:ascii="Leelawadee" w:hAnsi="Leelawadee" w:cs="Leelawadee"/>
-                <w:sz w:val="26"/>
-                <w:szCs w:val="26"/>
-              </w:rPr>
-            </w:pPr>
-            <w:r>
-              <w:rPr>
-                <w:rFonts w:ascii="Leelawadee" w:hAnsi="Leelawadee" w:cs="Leelawadee"/>
-                <w:sz w:val="26"/>
-                <w:szCs w:val="26"/>
-              </w:rPr>
-              <w:t xml:space="preserve">Save up to 70 percent on ink (HP 963 inks) with HP Instant Ink and never run </w:t>
-            </w:r>
-            <w:r>
-              <w:rPr>
-                <w:rFonts w:ascii="Leelawadee" w:hAnsi="Leelawadee" w:cs="Leelawadee"/>
-                <w:sz w:val="26"/>
-                <w:szCs w:val="26"/>
-              </w:rPr>
-              <w:t>.</w:t>
-            </w:r>
-            <w:r>
-              <w:rPr>
-                <w:rFonts w:ascii="Leelawadee" w:hAnsi="Leelawadee" w:cs="Leelawadee"/>
-                <w:sz w:val="26"/>
-                <w:szCs w:val="26"/>
-              </w:rPr>
-              <w:t>out of ink; ordered by your printer, delivered to your door</w:t>
-            </w:r>
-            <w:r>
-              <w:rPr>
-                <w:rFonts w:ascii="Leelawadee" w:hAnsi="Leelawadee" w:cs="Leelawadee"/>
-                <w:sz w:val="26"/>
-                <w:szCs w:val="26"/>
-              </w:rPr>
-              <w:t>.</w:t>
-            </w:r>
-          </w:p>
-          <w:p>
-            <w:pPr>
-              <w:rPr>
-                <w:rFonts w:ascii="Leelawadee" w:hAnsi="Leelawadee" w:cs="Leelawadee"/>
-                <w:sz w:val="26"/>
-                <w:szCs w:val="26"/>
-              </w:rPr>
-            </w:pPr>
-            <w:r>
-              <w:rPr>
-                <w:rFonts w:ascii="Leelawadee" w:hAnsi="Leelawadee" w:cs="Leelawadee"/>
-                <w:sz w:val="26"/>
-                <w:szCs w:val="26"/>
-              </w:rPr>
-              <w:t>Eliminate steps in repetitive tasks, using Smart Tasks: Scan to the cloud, email</w:t>
-            </w:r>
-            <w:r>
-              <w:rPr>
-                <w:rFonts w:ascii="Leelawadee" w:hAnsi="Leelawadee" w:cs="Leelawadee"/>
-                <w:sz w:val="26"/>
-                <w:szCs w:val="26"/>
-              </w:rPr>
-              <w:t>.</w:t>
-            </w:r>
-            <w:r>
-              <w:rPr>
-                <w:rFonts w:ascii="Leelawadee" w:hAnsi="Leelawadee" w:cs="Leelawadee"/>
-                <w:sz w:val="26"/>
-                <w:szCs w:val="26"/>
-              </w:rPr>
-              <w:t xml:space="preserve"> </w:t>
-            </w:r>
-            <w:proofErr w:type="gramStart"/>
-            <w:r>
-              <w:rPr>
-                <w:rFonts w:ascii="Leelawadee" w:hAnsi="Leelawadee" w:cs="Leelawadee"/>
-                <w:sz w:val="26"/>
-                <w:szCs w:val="26"/>
-              </w:rPr>
-              <w:t>and</w:t>
-            </w:r>
-            <w:proofErr w:type="gramEnd"/>
-            <w:r>
-              <w:rPr>
-                <w:rFonts w:ascii="Leelawadee" w:hAnsi="Leelawadee" w:cs="Leelawadee"/>
-                <w:sz w:val="26"/>
-                <w:szCs w:val="26"/>
-              </w:rPr>
-              <w:t xml:space="preserve"> more - in a tap, even create editable,</w:t>
-            </w:r>
-            <w:r>
-              <w:rPr>
-                <w:rFonts w:ascii="Leelawadee" w:hAnsi="Leelawadee" w:cs="Leelawadee"/>
-                <w:sz w:val="26"/>
-                <w:szCs w:val="26"/>
-              </w:rPr>
-              <w:t xml:space="preserve"> searchable documents from your. </w:t>
-            </w:r>
-            <w:proofErr w:type="gramStart"/>
-            <w:r>
-              <w:rPr>
-                <w:rFonts w:ascii="Leelawadee" w:hAnsi="Leelawadee" w:cs="Leelawadee"/>
-                <w:sz w:val="26"/>
-                <w:szCs w:val="26"/>
-              </w:rPr>
-              <w:t>phone</w:t>
-            </w:r>
-            <w:proofErr w:type="gramEnd"/>
-            <w:r>
-              <w:rPr>
-                <w:rFonts w:ascii="Leelawadee" w:hAnsi="Leelawadee" w:cs="Leelawadee"/>
-                <w:sz w:val="26"/>
-                <w:szCs w:val="26"/>
-              </w:rPr>
-              <w:t xml:space="preserve"> or printer</w:t>
-            </w:r>
-            <w:r>
-              <w:rPr>
-                <w:rFonts w:ascii="Leelawadee" w:hAnsi="Leelawadee" w:cs="Leelawadee"/>
-                <w:sz w:val="26"/>
-                <w:szCs w:val="26"/>
-              </w:rPr>
-              <w:t>.</w:t>
+              <w:t>3-Year HP warranty included at no additional cost.</w:t>
+            </w:r>
+          </w:p>
+          <w:p>
+            <w:pPr>
+              <w:rPr>
+                <w:rFonts w:ascii="Leelawadee" w:hAnsi="Leelawadee" w:cs="Leelawadee"/>
+                <w:sz w:val="26"/>
+                <w:szCs w:val="26"/>
+              </w:rPr>
+            </w:pPr>
+            <w:r>
+              <w:rPr>
+                <w:rFonts w:ascii="Leelawadee" w:hAnsi="Leelawadee" w:cs="Leelawadee"/>
+                <w:sz w:val="26"/>
+                <w:szCs w:val="26"/>
+              </w:rPr>
+              <w:t>Print, copy, scan, and fax capabilities.</w:t>
+            </w:r>
+          </w:p>
+          <w:p>
+            <w:pPr>
+              <w:rPr>
+                <w:rFonts w:ascii="Leelawadee" w:hAnsi="Leelawadee" w:cs="Leelawadee"/>
+                <w:sz w:val="26"/>
+                <w:szCs w:val="26"/>
+              </w:rPr>
+            </w:pPr>
+            <w:r>
+              <w:rPr>
+                <w:rFonts w:ascii="Leelawadee" w:hAnsi="Leelawadee" w:cs="Leelawadee"/>
+                <w:sz w:val="26"/>
+                <w:szCs w:val="26"/>
+              </w:rPr>
+              <w:t>Print speeds of up to 22 ppm in black and up to 18 ppm in color.</w:t>
+            </w:r>
+          </w:p>
+          <w:p>
+            <w:pPr>
+              <w:rPr>
+                <w:rFonts w:ascii="Leelawadee" w:hAnsi="Leelawadee" w:cs="Leelawadee"/>
+                <w:sz w:val="26"/>
+                <w:szCs w:val="26"/>
+              </w:rPr>
+            </w:pPr>
+            <w:r>
+              <w:rPr>
+                <w:rFonts w:ascii="Leelawadee" w:hAnsi="Leelawadee" w:cs="Leelawadee"/>
+                <w:sz w:val="26"/>
+                <w:szCs w:val="26"/>
+              </w:rPr>
+              <w:t>Features a 250-sheet input tray and a 60-sheet output tray.</w:t>
+            </w:r>
+          </w:p>
+          <w:p>
+            <w:pPr>
+              <w:rPr>
+                <w:rFonts w:ascii="Leelawadee" w:hAnsi="Leelawadee" w:cs="Leelawadee"/>
+                <w:sz w:val="26"/>
+                <w:szCs w:val="26"/>
+              </w:rPr>
+            </w:pPr>
+            <w:r>
+              <w:rPr>
+                <w:rFonts w:ascii="Leelawadee" w:hAnsi="Leelawadee" w:cs="Leelawadee"/>
+                <w:sz w:val="26"/>
+                <w:szCs w:val="26"/>
+              </w:rPr>
+              <w:t>Automatic two-sided printing and scanning available.</w:t>
+            </w:r>
+          </w:p>
+          <w:p>
+            <w:pPr>
+              <w:rPr>
+                <w:rFonts w:ascii="Leelawadee" w:hAnsi="Leelawadee" w:cs="Leelawadee"/>
+                <w:sz w:val="26"/>
+                <w:szCs w:val="26"/>
+              </w:rPr>
+            </w:pPr>
+            <w:r>
+              <w:rPr>
+                <w:rFonts w:ascii="Leelawadee" w:hAnsi="Leelawadee" w:cs="Leelawadee"/>
+                <w:sz w:val="26"/>
+                <w:szCs w:val="26"/>
+              </w:rPr>
+              <w:t>Save up to 70% on ink (HP 963 inks) with HP Instant Ink, which automatically orders ink for delivery to your door when you're running low.</w:t>
+            </w:r>
+          </w:p>
+          <w:p>
+            <w:pPr>
+              <w:rPr>
+                <w:rFonts w:ascii="Leelawadee" w:hAnsi="Leelawadee" w:cs="Leelawadee"/>
+                <w:sz w:val="26"/>
+                <w:szCs w:val="26"/>
+              </w:rPr>
+            </w:pPr>
+            <w:r>
+              <w:rPr>
+                <w:rFonts w:ascii="Leelawadee" w:hAnsi="Leelawadee" w:cs="Leelawadee"/>
+                <w:sz w:val="26"/>
+                <w:szCs w:val="26"/>
+              </w:rPr>
+              <w:t>Streamline repetitive tasks with Smart Tasks: Scan to the cloud, email, and more with just a tap, and even create editable, searchable documents from your phone or printer</w:t>
             </w:r>
           </w:p>
         </w:tc>
@@ -863,45 +703,25 @@
                 <w:sz w:val="26"/>
                 <w:szCs w:val="26"/>
               </w:rPr>
-              <w:t xml:space="preserve">): 4.4 </w:t>
-            </w:r>
-            <w:proofErr w:type="spellStart"/>
-            <w:r>
-              <w:rPr>
-                <w:rFonts w:ascii="Leelawadee" w:hAnsi="Leelawadee" w:cs="Leelawadee"/>
-                <w:sz w:val="26"/>
-                <w:szCs w:val="26"/>
-              </w:rPr>
-              <w:t>ppm</w:t>
-            </w:r>
-            <w:proofErr w:type="spellEnd"/>
-          </w:p>
-          <w:p>
-            <w:pPr>
-              <w:rPr>
-                <w:rFonts w:ascii="Leelawadee" w:hAnsi="Leelawadee" w:cs="Leelawadee"/>
-                <w:sz w:val="26"/>
-                <w:szCs w:val="26"/>
-              </w:rPr>
-            </w:pPr>
-            <w:r>
-              <w:rPr>
-                <w:rFonts w:ascii="Leelawadee" w:hAnsi="Leelawadee" w:cs="Leelawadee"/>
-                <w:sz w:val="26"/>
-                <w:szCs w:val="26"/>
-              </w:rPr>
-              <w:t xml:space="preserve">Max. monochrome printing speed: 8.8 </w:t>
-            </w:r>
-            <w:proofErr w:type="spellStart"/>
-            <w:r>
-              <w:rPr>
-                <w:rFonts w:ascii="Leelawadee" w:hAnsi="Leelawadee" w:cs="Leelawadee"/>
-                <w:sz w:val="26"/>
-                <w:szCs w:val="26"/>
-              </w:rPr>
-              <w:t>ppm</w:t>
-            </w:r>
-            <w:proofErr w:type="spellEnd"/>
+              <w:t>): 4.4 ppm</w:t>
+            </w:r>
+          </w:p>
+          <w:p>
+            <w:pPr>
+              <w:rPr>
+                <w:rFonts w:ascii="Leelawadee" w:hAnsi="Leelawadee" w:cs="Leelawadee"/>
+                <w:sz w:val="26"/>
+                <w:szCs w:val="26"/>
+              </w:rPr>
+            </w:pPr>
+            <w:r>
+              <w:rPr>
+                <w:rFonts w:ascii="Leelawadee" w:hAnsi="Leelawadee" w:cs="Leelawadee"/>
+                <w:sz w:val="26"/>
+                <w:szCs w:val="26"/>
+              </w:rPr>
+              <w:t>Max. monochrome printing speed: 8.8 ppm</w:t>
+            </w:r>
           </w:p>
           <w:p>
             <w:pPr>
@@ -972,40 +792,24 @@
                 <w:sz w:val="26"/>
                 <w:szCs w:val="26"/>
               </w:rPr>
-              <w:t>Wi-Fi, Print, Copy, Scan, Fax &amp; Cloud</w:t>
-            </w:r>
-            <w:r>
-              <w:rPr>
-                <w:rFonts w:ascii="Leelawadee" w:hAnsi="Leelawadee" w:cs="Leelawadee"/>
-                <w:sz w:val="26"/>
-                <w:szCs w:val="26"/>
-              </w:rPr>
-              <w:t>.</w:t>
-            </w:r>
-          </w:p>
-          <w:p>
-            <w:pPr>
-              <w:rPr>
-                <w:rFonts w:ascii="Leelawadee" w:hAnsi="Leelawadee" w:cs="Leelawadee"/>
-                <w:sz w:val="26"/>
-                <w:szCs w:val="26"/>
-              </w:rPr>
-            </w:pPr>
-            <w:r>
-              <w:rPr>
-                <w:rFonts w:ascii="Leelawadee" w:hAnsi="Leelawadee" w:cs="Leelawadee"/>
-                <w:sz w:val="26"/>
-                <w:szCs w:val="26"/>
-              </w:rPr>
-              <w:t>Document management Efficient 20-sheet ADF4</w:t>
-            </w:r>
-            <w:r>
-              <w:rPr>
-                <w:rFonts w:ascii="Leelawadee" w:hAnsi="Leelawadee" w:cs="Leelawadee"/>
-                <w:sz w:val="26"/>
-                <w:szCs w:val="26"/>
-              </w:rPr>
-              <w:t>.</w:t>
+              <w:t>Wi-Fi connectivity for printing, copying, scanning, faxing, and cloud services.</w:t>
+            </w:r>
+          </w:p>
+          <w:p>
+            <w:pPr>
+              <w:rPr>
+                <w:rFonts w:ascii="Leelawadee" w:hAnsi="Leelawadee" w:cs="Leelawadee"/>
+                <w:sz w:val="26"/>
+                <w:szCs w:val="26"/>
+              </w:rPr>
+            </w:pPr>
+            <w:r>
+              <w:rPr>
+                <w:rFonts w:ascii="Leelawadee" w:hAnsi="Leelawadee" w:cs="Leelawadee"/>
+                <w:sz w:val="26"/>
+                <w:szCs w:val="26"/>
+              </w:rPr>
+              <w:t>Efficient document management with a 20-sheet ADF.</w:t>
             </w:r>
           </w:p>
           <w:p>
@@ -1023,7 +827,7 @@
                 <w:szCs w:val="26"/>
               </w:rPr>
               <w:lastRenderedPageBreak/>
-              <w:t xml:space="preserve">Fast and high quality 8.8 </w:t>
+              <w:t xml:space="preserve">Fast and high-quality printing at 8.8 </w:t>
             </w:r>
             <w:proofErr w:type="spellStart"/>
             <w:r>
@@ -1041,7 +845,7 @@
                 <w:sz w:val="26"/>
                 <w:szCs w:val="26"/>
               </w:rPr>
-              <w:t xml:space="preserve"> black and 4.4 </w:t>
+              <w:t xml:space="preserve"> in black and 4.4 </w:t>
             </w:r>
             <w:proofErr w:type="spellStart"/>
             <w:r>
@@ -1050,7 +854,7 @@
                 <w:sz w:val="26"/>
                 <w:szCs w:val="26"/>
               </w:rPr>
-              <w:t>ipmcolour</w:t>
+              <w:t>ipm</w:t>
             </w:r>
             <w:proofErr w:type="spellEnd"/>
             <w:r>
@@ -1059,65 +863,41 @@
                 <w:sz w:val="26"/>
                 <w:szCs w:val="26"/>
               </w:rPr>
-              <w:t xml:space="preserve"> printing is quick and efficient</w:t>
-            </w:r>
-            <w:r>
-              <w:rPr>
-                <w:rFonts w:ascii="Leelawadee" w:hAnsi="Leelawadee" w:cs="Leelawadee"/>
-                <w:sz w:val="26"/>
-                <w:szCs w:val="26"/>
-              </w:rPr>
-              <w:t>.</w:t>
-            </w:r>
-          </w:p>
-          <w:p>
-            <w:pPr>
-              <w:rPr>
-                <w:rFonts w:ascii="Leelawadee" w:hAnsi="Leelawadee" w:cs="Leelawadee"/>
-                <w:sz w:val="26"/>
-                <w:szCs w:val="26"/>
-              </w:rPr>
-            </w:pPr>
-            <w:r>
-              <w:rPr>
-                <w:rFonts w:ascii="Leelawadee" w:hAnsi="Leelawadee" w:cs="Leelawadee"/>
-                <w:sz w:val="26"/>
-                <w:szCs w:val="26"/>
-              </w:rPr>
-              <w:t>Auto 2-sided printing Save time with automatic duplex printing</w:t>
-            </w:r>
-            <w:r>
-              <w:rPr>
-                <w:rFonts w:ascii="Leelawadee" w:hAnsi="Leelawadee" w:cs="Leelawadee"/>
-                <w:sz w:val="26"/>
-                <w:szCs w:val="26"/>
-              </w:rPr>
-              <w:t>.</w:t>
-            </w:r>
-          </w:p>
-          <w:p>
-            <w:pPr>
-              <w:rPr>
-                <w:rFonts w:ascii="Leelawadee" w:hAnsi="Leelawadee" w:cs="Leelawadee"/>
-                <w:sz w:val="26"/>
-                <w:szCs w:val="26"/>
-              </w:rPr>
-            </w:pPr>
-            <w:r>
-              <w:rPr>
-                <w:rFonts w:ascii="Leelawadee" w:hAnsi="Leelawadee" w:cs="Leelawadee"/>
-                <w:sz w:val="26"/>
-                <w:szCs w:val="26"/>
-              </w:rPr>
-              <w:t>Easy control Enjoy easy usability and control via the mono LCD</w:t>
-            </w:r>
-            <w:r>
-              <w:rPr>
-                <w:rFonts w:ascii="Leelawadee" w:hAnsi="Leelawadee" w:cs="Leelawadee"/>
-                <w:sz w:val="26"/>
-                <w:szCs w:val="26"/>
-              </w:rPr>
-              <w:t>.</w:t>
+              <w:t xml:space="preserve"> in color.</w:t>
+            </w:r>
+          </w:p>
+          <w:p>
+            <w:pPr>
+              <w:rPr>
+                <w:rFonts w:ascii="Leelawadee" w:hAnsi="Leelawadee" w:cs="Leelawadee"/>
+                <w:sz w:val="26"/>
+                <w:szCs w:val="26"/>
+              </w:rPr>
+            </w:pPr>
+            <w:r>
+              <w:rPr>
+                <w:rFonts w:ascii="Leelawadee" w:hAnsi="Leelawadee" w:cs="Leelawadee"/>
+                <w:sz w:val="26"/>
+                <w:szCs w:val="26"/>
+              </w:rPr>
+              <w:t>Automatic duplex printing saves time.</w:t>
+            </w:r>
+          </w:p>
+          <w:p>
+            <w:pPr>
+              <w:rPr>
+                <w:rFonts w:ascii="Leelawadee" w:hAnsi="Leelawadee" w:cs="Leelawadee"/>
+                <w:sz w:val="26"/>
+                <w:szCs w:val="26"/>
+              </w:rPr>
+            </w:pPr>
+            <w:r>
+              <w:rPr>
+                <w:rFonts w:ascii="Leelawadee" w:hAnsi="Leelawadee" w:cs="Leelawadee"/>
+                <w:sz w:val="26"/>
+                <w:szCs w:val="26"/>
+              </w:rPr>
+              <w:t>User-friendly control with a mono LCD for easy operation.</w:t>
             </w:r>
           </w:p>
         </w:tc>
@@ -1245,18 +1025,8 @@
                 <w:szCs w:val="26"/>
               </w:rPr>
               <w:tab/>
-              <w:t xml:space="preserve">ISO Up to 11 </w:t>
-            </w:r>
-            <w:proofErr w:type="spellStart"/>
-            <w:r>
-              <w:rPr>
-                <w:rFonts w:ascii="Leelawadee" w:hAnsi="Leelawadee" w:cs="Leelawadee"/>
-                <w:sz w:val="26"/>
-                <w:szCs w:val="26"/>
-              </w:rPr>
-              <w:t>ppm</w:t>
-            </w:r>
-            <w:proofErr w:type="spellEnd"/>
+              <w:t>ISO Up to 11 ppm</w:t>
+            </w:r>
           </w:p>
           <w:p>
             <w:pPr>
@@ -1293,40 +1063,24 @@
                 <w:sz w:val="26"/>
                 <w:szCs w:val="26"/>
               </w:rPr>
-              <w:t>Model name: HP Laser 107a</w:t>
-            </w:r>
-            <w:r>
-              <w:rPr>
-                <w:rFonts w:ascii="Leelawadee" w:hAnsi="Leelawadee" w:cs="Leelawadee"/>
-                <w:sz w:val="26"/>
-                <w:szCs w:val="26"/>
-              </w:rPr>
-              <w:t>.</w:t>
-            </w:r>
-          </w:p>
-          <w:p>
-            <w:pPr>
-              <w:rPr>
-                <w:rFonts w:ascii="Leelawadee" w:hAnsi="Leelawadee" w:cs="Leelawadee"/>
-                <w:sz w:val="26"/>
-                <w:szCs w:val="26"/>
-              </w:rPr>
-            </w:pPr>
-            <w:r>
-              <w:rPr>
-                <w:rFonts w:ascii="Leelawadee" w:hAnsi="Leelawadee" w:cs="Leelawadee"/>
-                <w:sz w:val="26"/>
-                <w:szCs w:val="26"/>
-              </w:rPr>
-              <w:t>Product number: 4ZB77A</w:t>
-            </w:r>
-            <w:r>
-              <w:rPr>
-                <w:rFonts w:ascii="Leelawadee" w:hAnsi="Leelawadee" w:cs="Leelawadee"/>
-                <w:sz w:val="26"/>
-                <w:szCs w:val="26"/>
-              </w:rPr>
-              <w:t>.</w:t>
+              <w:t>Model Name: HP Laser 107a</w:t>
+            </w:r>
+          </w:p>
+          <w:p>
+            <w:pPr>
+              <w:rPr>
+                <w:rFonts w:ascii="Leelawadee" w:hAnsi="Leelawadee" w:cs="Leelawadee"/>
+                <w:sz w:val="26"/>
+                <w:szCs w:val="26"/>
+              </w:rPr>
+            </w:pPr>
+            <w:r>
+              <w:rPr>
+                <w:rFonts w:ascii="Leelawadee" w:hAnsi="Leelawadee" w:cs="Leelawadee"/>
+                <w:sz w:val="26"/>
+                <w:szCs w:val="26"/>
+              </w:rPr>
+              <w:t>Product Number: 4ZB77A</w:t>
             </w:r>
           </w:p>
           <w:p>
@@ -1345,181 +1099,73 @@
               </w:rPr>
               <w:t>Ports: Hi-Speed USB 2.0 port</w:t>
             </w:r>
-            <w:r>
-              <w:rPr>
-                <w:rFonts w:ascii="Leelawadee" w:hAnsi="Leelawadee" w:cs="Leelawadee"/>
-                <w:sz w:val="26"/>
-                <w:szCs w:val="26"/>
-              </w:rPr>
-              <w:t>.</w:t>
-            </w:r>
-          </w:p>
-          <w:p>
-            <w:pPr>
-              <w:rPr>
-                <w:rFonts w:ascii="Leelawadee" w:hAnsi="Leelawadee" w:cs="Leelawadee"/>
-                <w:sz w:val="26"/>
-                <w:szCs w:val="26"/>
-              </w:rPr>
-            </w:pPr>
-            <w:r>
-              <w:rPr>
-                <w:rFonts w:ascii="Leelawadee" w:hAnsi="Leelawadee" w:cs="Leelawadee"/>
-                <w:sz w:val="26"/>
-                <w:szCs w:val="26"/>
-              </w:rPr>
-              <w:t xml:space="preserve">Acoustic power emissions (active, printing): 6.5 </w:t>
-            </w:r>
-            <w:proofErr w:type="gramStart"/>
-            <w:r>
-              <w:rPr>
-                <w:rFonts w:ascii="Leelawadee" w:hAnsi="Leelawadee" w:cs="Leelawadee"/>
-                <w:sz w:val="26"/>
-                <w:szCs w:val="26"/>
-              </w:rPr>
-              <w:t>B(</w:t>
-            </w:r>
-            <w:proofErr w:type="gramEnd"/>
-            <w:r>
-              <w:rPr>
-                <w:rFonts w:ascii="Leelawadee" w:hAnsi="Leelawadee" w:cs="Leelawadee"/>
-                <w:sz w:val="26"/>
-                <w:szCs w:val="26"/>
-              </w:rPr>
-              <w:t>A)</w:t>
-            </w:r>
-            <w:r>
-              <w:rPr>
-                <w:rFonts w:ascii="Leelawadee" w:hAnsi="Leelawadee" w:cs="Leelawadee"/>
-                <w:sz w:val="26"/>
-                <w:szCs w:val="26"/>
-              </w:rPr>
-              <w:t>.</w:t>
-            </w:r>
-          </w:p>
-          <w:p>
-            <w:pPr>
-              <w:rPr>
-                <w:rFonts w:ascii="Leelawadee" w:hAnsi="Leelawadee" w:cs="Leelawadee"/>
-                <w:sz w:val="26"/>
-                <w:szCs w:val="26"/>
-              </w:rPr>
-            </w:pPr>
-            <w:r>
-              <w:rPr>
-                <w:rFonts w:ascii="Leelawadee" w:hAnsi="Leelawadee" w:cs="Leelawadee"/>
-                <w:sz w:val="26"/>
-                <w:szCs w:val="26"/>
-              </w:rPr>
-              <w:t>Recommended operating humidity range: 20 to 70% RH (non-condensing)</w:t>
-            </w:r>
-            <w:r>
-              <w:rPr>
-                <w:rFonts w:ascii="Leelawadee" w:hAnsi="Leelawadee" w:cs="Leelawadee"/>
-                <w:sz w:val="26"/>
-                <w:szCs w:val="26"/>
-              </w:rPr>
-              <w:t>.</w:t>
-            </w:r>
-          </w:p>
-          <w:p>
-            <w:pPr>
-              <w:rPr>
-                <w:rFonts w:ascii="Leelawadee" w:hAnsi="Leelawadee" w:cs="Leelawadee"/>
-                <w:sz w:val="26"/>
-                <w:szCs w:val="26"/>
-              </w:rPr>
-            </w:pPr>
-            <w:r>
-              <w:rPr>
-                <w:rFonts w:ascii="Leelawadee" w:hAnsi="Leelawadee" w:cs="Leelawadee"/>
-                <w:sz w:val="26"/>
-                <w:szCs w:val="26"/>
-              </w:rPr>
-              <w:t>Recommended operating temperature range (Celsius): 15 to 27°C</w:t>
-            </w:r>
-            <w:r>
-              <w:rPr>
-                <w:rFonts w:ascii="Leelawadee" w:hAnsi="Leelawadee" w:cs="Leelawadee"/>
-                <w:sz w:val="26"/>
-                <w:szCs w:val="26"/>
-              </w:rPr>
-              <w:t>.</w:t>
-            </w:r>
-          </w:p>
-          <w:p>
-            <w:pPr>
-              <w:rPr>
-                <w:rFonts w:ascii="Leelawadee" w:hAnsi="Leelawadee" w:cs="Leelawadee"/>
-                <w:sz w:val="26"/>
-                <w:szCs w:val="26"/>
-              </w:rPr>
-            </w:pPr>
-            <w:r>
-              <w:rPr>
-                <w:rFonts w:ascii="Leelawadee" w:hAnsi="Leelawadee" w:cs="Leelawadee"/>
-                <w:sz w:val="26"/>
-                <w:szCs w:val="26"/>
-              </w:rPr>
-              <w:t>Recommended operating temperature range (Fahrenheit): 59 to 80.6°F</w:t>
-            </w:r>
-            <w:r>
-              <w:rPr>
-                <w:rFonts w:ascii="Leelawadee" w:hAnsi="Leelawadee" w:cs="Leelawadee"/>
-                <w:sz w:val="26"/>
-                <w:szCs w:val="26"/>
-              </w:rPr>
-              <w:t>.</w:t>
-            </w:r>
-          </w:p>
-          <w:p>
-            <w:pPr>
-              <w:rPr>
-                <w:rFonts w:ascii="Leelawadee" w:hAnsi="Leelawadee" w:cs="Leelawadee"/>
-                <w:sz w:val="26"/>
-                <w:szCs w:val="26"/>
-              </w:rPr>
-            </w:pPr>
-            <w:r>
-              <w:rPr>
-                <w:rFonts w:ascii="Leelawadee" w:hAnsi="Leelawadee" w:cs="Leelawadee"/>
-                <w:sz w:val="26"/>
-                <w:szCs w:val="26"/>
-              </w:rPr>
-              <w:t>Storage temperature range (Celsius): -20 to 40°C</w:t>
-            </w:r>
-            <w:r>
-              <w:rPr>
-                <w:rFonts w:ascii="Leelawadee" w:hAnsi="Leelawadee" w:cs="Leelawadee"/>
-                <w:sz w:val="26"/>
-                <w:szCs w:val="26"/>
-              </w:rPr>
-              <w:t>.</w:t>
-            </w:r>
-          </w:p>
-          <w:p>
-            <w:pPr>
-              <w:rPr>
-                <w:rFonts w:ascii="Leelawadee" w:hAnsi="Leelawadee" w:cs="Leelawadee"/>
-                <w:sz w:val="26"/>
-                <w:szCs w:val="26"/>
-              </w:rPr>
-            </w:pPr>
-            <w:r>
-              <w:rPr>
-                <w:rFonts w:ascii="Leelawadee" w:hAnsi="Leelawadee" w:cs="Leelawadee"/>
-                <w:sz w:val="26"/>
-                <w:szCs w:val="26"/>
-              </w:rPr>
-              <w:t>Storage temperature range (Fahrenheit): -4 to 104°F</w:t>
-            </w:r>
-            <w:r>
-              <w:rPr>
-                <w:rFonts w:ascii="Leelawadee" w:hAnsi="Leelawadee" w:cs="Leelawadee"/>
-                <w:sz w:val="26"/>
-                <w:szCs w:val="26"/>
-              </w:rPr>
-              <w:t>.</w:t>
+          </w:p>
+          <w:p>
+            <w:pPr>
+              <w:rPr>
+                <w:rFonts w:ascii="Leelawadee" w:hAnsi="Leelawadee" w:cs="Leelawadee"/>
+                <w:sz w:val="26"/>
+                <w:szCs w:val="26"/>
+              </w:rPr>
+            </w:pPr>
+            <w:r>
+              <w:rPr>
+                <w:rFonts w:ascii="Leelawadee" w:hAnsi="Leelawadee" w:cs="Leelawadee"/>
+                <w:sz w:val="26"/>
+                <w:szCs w:val="26"/>
+              </w:rPr>
+              <w:t>Acoustic Power Emissions (Active, Printing): 6.5 B(A)</w:t>
+            </w:r>
+          </w:p>
+          <w:p>
+            <w:pPr>
+              <w:rPr>
+                <w:rFonts w:ascii="Leelawadee" w:hAnsi="Leelawadee" w:cs="Leelawadee"/>
+                <w:sz w:val="26"/>
+                <w:szCs w:val="26"/>
+              </w:rPr>
+            </w:pPr>
+            <w:r>
+              <w:rPr>
+                <w:rFonts w:ascii="Leelawadee" w:hAnsi="Leelawadee" w:cs="Leelawadee"/>
+                <w:sz w:val="26"/>
+                <w:szCs w:val="26"/>
+              </w:rPr>
+              <w:t>Recommended Operating Humidity Range: 20 to 70% RH (non-condensing)</w:t>
+            </w:r>
+          </w:p>
+          <w:p>
+            <w:pPr>
+              <w:rPr>
+                <w:rFonts w:ascii="Leelawadee" w:hAnsi="Leelawadee" w:cs="Leelawadee"/>
+                <w:sz w:val="26"/>
+                <w:szCs w:val="26"/>
+              </w:rPr>
+            </w:pPr>
+            <w:r>
+              <w:rPr>
+                <w:rFonts w:ascii="Leelawadee" w:hAnsi="Leelawadee" w:cs="Leelawadee"/>
+                <w:sz w:val="26"/>
+                <w:szCs w:val="26"/>
+              </w:rPr>
+              <w:t>Recommended Operating Temperature Range: 15 to 27°C (59 to 80.6°F)</w:t>
+            </w:r>
+          </w:p>
+          <w:p>
+            <w:pPr>
+              <w:rPr>
+                <w:rFonts w:ascii="Leelawadee" w:hAnsi="Leelawadee" w:cs="Leelawadee"/>
+                <w:sz w:val="26"/>
+                <w:szCs w:val="26"/>
+              </w:rPr>
+            </w:pPr>
+            <w:r>
+              <w:rPr>
+                <w:rFonts w:ascii="Leelawadee" w:hAnsi="Leelawadee" w:cs="Leelawadee"/>
+                <w:sz w:val="26"/>
+                <w:szCs w:val="26"/>
+              </w:rPr>
+              <w:t>Storage Temperature Range: -20 to 40°C (-4 to 104°F)</w:t>
             </w:r>
           </w:p>
         </w:tc>
@@ -1577,25 +1223,23 @@
                 <w:sz w:val="26"/>
                 <w:szCs w:val="26"/>
               </w:rPr>
-              <w:t xml:space="preserve">Canon TS3140 Inkjet Multifunction </w:t>
-            </w:r>
-            <w:proofErr w:type="spellStart"/>
-            <w:r>
-              <w:rPr>
-                <w:rFonts w:ascii="Leelawadee" w:hAnsi="Leelawadee" w:cs="Leelawadee"/>
-                <w:sz w:val="26"/>
-                <w:szCs w:val="26"/>
-              </w:rPr>
-              <w:t>Printer,Printer</w:t>
-            </w:r>
-            <w:proofErr w:type="spellEnd"/>
-            <w:r>
-              <w:rPr>
-                <w:rFonts w:ascii="Leelawadee" w:hAnsi="Leelawadee" w:cs="Leelawadee"/>
-                <w:sz w:val="26"/>
-                <w:szCs w:val="26"/>
-              </w:rPr>
-              <w:t xml:space="preserve"> , Scanner &amp; Copier</w:t>
+              <w:t>Canon TS31</w:t>
+            </w:r>
+            <w:r>
+              <w:rPr>
+                <w:rFonts w:ascii="Leelawadee" w:hAnsi="Leelawadee" w:cs="Leelawadee"/>
+                <w:sz w:val="26"/>
+                <w:szCs w:val="26"/>
+              </w:rPr>
+              <w:t>40 Inkjet Multifunction Printer</w:t>
+            </w:r>
+            <w:r>
+              <w:rPr>
+                <w:rFonts w:ascii="Leelawadee" w:hAnsi="Leelawadee" w:cs="Leelawadee"/>
+                <w:sz w:val="26"/>
+                <w:szCs w:val="26"/>
+              </w:rPr>
+              <w:t>, Scanner &amp; Copier</w:t>
             </w:r>
           </w:p>
         </w:tc>
@@ -1615,7 +1259,6 @@
                 <w:szCs w:val="26"/>
               </w:rPr>
             </w:pPr>
-            <w:proofErr w:type="spellStart"/>
             <w:r>
               <w:rPr>
                 <w:rFonts w:ascii="Leelawadee" w:hAnsi="Leelawadee" w:cs="Leelawadee"/>
@@ -1630,34 +1273,40 @@
                 <w:sz w:val="26"/>
                 <w:szCs w:val="26"/>
               </w:rPr>
+              <w:t xml:space="preserve"> </w:t>
+            </w:r>
+            <w:r>
+              <w:rPr>
+                <w:rFonts w:ascii="Leelawadee" w:hAnsi="Leelawadee" w:cs="Leelawadee"/>
+                <w:sz w:val="26"/>
+                <w:szCs w:val="26"/>
+              </w:rPr>
               <w:t>Canon</w:t>
             </w:r>
-            <w:proofErr w:type="spellEnd"/>
-          </w:p>
-          <w:p>
-            <w:pPr>
-              <w:rPr>
-                <w:rFonts w:ascii="Leelawadee" w:hAnsi="Leelawadee" w:cs="Leelawadee"/>
-                <w:sz w:val="26"/>
-                <w:szCs w:val="26"/>
-              </w:rPr>
-            </w:pPr>
-            <w:r>
-              <w:rPr>
-                <w:rFonts w:ascii="Leelawadee" w:hAnsi="Leelawadee" w:cs="Leelawadee"/>
-                <w:sz w:val="26"/>
-                <w:szCs w:val="26"/>
-              </w:rPr>
-              <w:t xml:space="preserve">Printing </w:t>
-            </w:r>
-            <w:proofErr w:type="spellStart"/>
-            <w:r>
-              <w:rPr>
-                <w:rFonts w:ascii="Leelawadee" w:hAnsi="Leelawadee" w:cs="Leelawadee"/>
-                <w:sz w:val="26"/>
-                <w:szCs w:val="26"/>
-              </w:rPr>
-              <w:t>technology:</w:t>
+          </w:p>
+          <w:p>
+            <w:pPr>
+              <w:rPr>
+                <w:rFonts w:ascii="Leelawadee" w:hAnsi="Leelawadee" w:cs="Leelawadee"/>
+                <w:sz w:val="26"/>
+                <w:szCs w:val="26"/>
+              </w:rPr>
+            </w:pPr>
+            <w:r>
+              <w:rPr>
+                <w:rFonts w:ascii="Leelawadee" w:hAnsi="Leelawadee" w:cs="Leelawadee"/>
+                <w:sz w:val="26"/>
+                <w:szCs w:val="26"/>
+              </w:rPr>
+              <w:t>Printing technology:</w:t>
+            </w:r>
+            <w:r>
+              <w:rPr>
+                <w:rFonts w:ascii="Leelawadee" w:hAnsi="Leelawadee" w:cs="Leelawadee"/>
+                <w:sz w:val="26"/>
+                <w:szCs w:val="26"/>
+              </w:rPr>
+              <w:t xml:space="preserve"> </w:t>
             </w:r>
             <w:r>
               <w:rPr>
@@ -1667,17 +1316,15 @@
               </w:rPr>
               <w:t>Inkjet</w:t>
             </w:r>
-            <w:proofErr w:type="spellEnd"/>
-          </w:p>
-          <w:p>
-            <w:pPr>
-              <w:rPr>
-                <w:rFonts w:ascii="Leelawadee" w:hAnsi="Leelawadee" w:cs="Leelawadee"/>
-                <w:sz w:val="26"/>
-                <w:szCs w:val="26"/>
-              </w:rPr>
-            </w:pPr>
-            <w:proofErr w:type="spellStart"/>
+          </w:p>
+          <w:p>
+            <w:pPr>
+              <w:rPr>
+                <w:rFonts w:ascii="Leelawadee" w:hAnsi="Leelawadee" w:cs="Leelawadee"/>
+                <w:sz w:val="26"/>
+                <w:szCs w:val="26"/>
+              </w:rPr>
+            </w:pPr>
             <w:r>
               <w:rPr>
                 <w:rFonts w:ascii="Leelawadee" w:hAnsi="Leelawadee" w:cs="Leelawadee"/>
@@ -1692,9 +1339,16 @@
                 <w:sz w:val="26"/>
                 <w:szCs w:val="26"/>
               </w:rPr>
+              <w:t xml:space="preserve"> </w:t>
+            </w:r>
+            <w:r>
+              <w:rPr>
+                <w:rFonts w:ascii="Leelawadee" w:hAnsi="Leelawadee" w:cs="Leelawadee"/>
+                <w:sz w:val="26"/>
+                <w:szCs w:val="26"/>
+              </w:rPr>
               <w:t>Black</w:t>
             </w:r>
-            <w:proofErr w:type="spellEnd"/>
           </w:p>
           <w:p>
             <w:pPr>
@@ -1727,34 +1381,24 @@
                 <w:sz w:val="26"/>
                 <w:szCs w:val="26"/>
               </w:rPr>
-              <w:t xml:space="preserve">Maximum print speed (color): 9 </w:t>
-            </w:r>
-            <w:proofErr w:type="spellStart"/>
-            <w:r>
-              <w:rPr>
-                <w:rFonts w:ascii="Leelawadee" w:hAnsi="Leelawadee" w:cs="Leelawadee"/>
-                <w:sz w:val="26"/>
-                <w:szCs w:val="26"/>
-              </w:rPr>
-              <w:t>ppm</w:t>
-            </w:r>
-            <w:proofErr w:type="spellEnd"/>
-          </w:p>
-          <w:p>
-            <w:pPr>
-              <w:rPr>
-                <w:rFonts w:ascii="Leelawadee" w:hAnsi="Leelawadee" w:cs="Leelawadee"/>
-                <w:sz w:val="26"/>
-                <w:szCs w:val="26"/>
-              </w:rPr>
-            </w:pPr>
-            <w:r>
-              <w:rPr>
-                <w:rFonts w:ascii="Leelawadee" w:hAnsi="Leelawadee" w:cs="Leelawadee"/>
-                <w:sz w:val="26"/>
-                <w:szCs w:val="26"/>
-              </w:rPr>
               <w:t>Max. monochrome printing speed: 15</w:t>
+            </w:r>
+          </w:p>
+          <w:p>
+            <w:pPr>
+              <w:rPr>
+                <w:rFonts w:ascii="Leelawadee" w:hAnsi="Leelawadee" w:cs="Leelawadee"/>
+                <w:sz w:val="26"/>
+                <w:szCs w:val="26"/>
+              </w:rPr>
+            </w:pPr>
+            <w:r>
+              <w:rPr>
+                <w:rFonts w:ascii="Leelawadee" w:hAnsi="Leelawadee" w:cs="Leelawadee"/>
+                <w:sz w:val="26"/>
+                <w:szCs w:val="26"/>
+              </w:rPr>
+              <w:t>Maximum print speed (color): 9 ppm</w:t>
             </w:r>
           </w:p>
           <w:p>
@@ -2067,58 +1711,58 @@
                 <w:sz w:val="26"/>
                 <w:szCs w:val="26"/>
               </w:rPr>
+              <w:t>Recommended uses for product: Office</w:t>
+            </w:r>
+          </w:p>
+          <w:p>
+            <w:pPr>
+              <w:rPr>
+                <w:rFonts w:ascii="Leelawadee" w:hAnsi="Leelawadee" w:cs="Leelawadee"/>
+                <w:sz w:val="26"/>
+                <w:szCs w:val="26"/>
+              </w:rPr>
+            </w:pPr>
+            <w:r>
+              <w:rPr>
+                <w:rFonts w:ascii="Leelawadee" w:hAnsi="Leelawadee" w:cs="Leelawadee"/>
+                <w:sz w:val="26"/>
+                <w:szCs w:val="26"/>
+              </w:rPr>
+              <w:t>Color: BLACK</w:t>
+            </w:r>
+          </w:p>
+          <w:p>
+            <w:pPr>
+              <w:rPr>
+                <w:rFonts w:ascii="Leelawadee" w:hAnsi="Leelawadee" w:cs="Leelawadee"/>
+                <w:sz w:val="26"/>
+                <w:szCs w:val="26"/>
+              </w:rPr>
+            </w:pPr>
+            <w:r>
+              <w:rPr>
+                <w:rFonts w:ascii="Leelawadee" w:hAnsi="Leelawadee" w:cs="Leelawadee"/>
+                <w:sz w:val="26"/>
+                <w:szCs w:val="26"/>
+              </w:rPr>
+              <w:t>Model name: Brother PT-E110VP Label Printer</w:t>
+            </w:r>
+          </w:p>
+          <w:p>
+            <w:pPr>
+              <w:rPr>
+                <w:rFonts w:ascii="Leelawadee" w:hAnsi="Leelawadee" w:cs="Leelawadee"/>
+                <w:sz w:val="26"/>
+                <w:szCs w:val="26"/>
+              </w:rPr>
+            </w:pPr>
+            <w:r>
+              <w:rPr>
+                <w:rFonts w:ascii="Leelawadee" w:hAnsi="Leelawadee" w:cs="Leelawadee"/>
+                <w:sz w:val="26"/>
+                <w:szCs w:val="26"/>
+              </w:rPr>
               <w:lastRenderedPageBreak/>
-              <w:t>Color: BLACK</w:t>
-            </w:r>
-          </w:p>
-          <w:p>
-            <w:pPr>
-              <w:rPr>
-                <w:rFonts w:ascii="Leelawadee" w:hAnsi="Leelawadee" w:cs="Leelawadee"/>
-                <w:sz w:val="26"/>
-                <w:szCs w:val="26"/>
-              </w:rPr>
-            </w:pPr>
-            <w:r>
-              <w:rPr>
-                <w:rFonts w:ascii="Leelawadee" w:hAnsi="Leelawadee" w:cs="Leelawadee"/>
-                <w:sz w:val="26"/>
-                <w:szCs w:val="26"/>
-              </w:rPr>
-              <w:t>Recommended uses for product: Office</w:t>
-            </w:r>
-          </w:p>
-          <w:p>
-            <w:pPr>
-              <w:rPr>
-                <w:rFonts w:ascii="Leelawadee" w:hAnsi="Leelawadee" w:cs="Leelawadee"/>
-                <w:sz w:val="26"/>
-                <w:szCs w:val="26"/>
-              </w:rPr>
-            </w:pPr>
-            <w:r>
-              <w:rPr>
-                <w:rFonts w:ascii="Leelawadee" w:hAnsi="Leelawadee" w:cs="Leelawadee"/>
-                <w:sz w:val="26"/>
-                <w:szCs w:val="26"/>
-              </w:rPr>
-              <w:t>Model name: Brother PT-E110VP Label Printer</w:t>
-            </w:r>
-          </w:p>
-          <w:p>
-            <w:pPr>
-              <w:rPr>
-                <w:rFonts w:ascii="Leelawadee" w:hAnsi="Leelawadee" w:cs="Leelawadee"/>
-                <w:sz w:val="26"/>
-                <w:szCs w:val="26"/>
-              </w:rPr>
-            </w:pPr>
-            <w:r>
-              <w:rPr>
-                <w:rFonts w:ascii="Leelawadee" w:hAnsi="Leelawadee" w:cs="Leelawadee"/>
-                <w:sz w:val="26"/>
-                <w:szCs w:val="26"/>
-              </w:rPr>
               <w:t>Printer output: Monochrome</w:t>
             </w:r>
           </w:p>
@@ -2153,18 +1797,8 @@
                 <w:sz w:val="26"/>
                 <w:szCs w:val="26"/>
               </w:rPr>
-              <w:t xml:space="preserve">Max. monochrome printing speed: 15 </w:t>
-            </w:r>
-            <w:proofErr w:type="spellStart"/>
-            <w:r>
-              <w:rPr>
-                <w:rFonts w:ascii="Leelawadee" w:hAnsi="Leelawadee" w:cs="Leelawadee"/>
-                <w:sz w:val="26"/>
-                <w:szCs w:val="26"/>
-              </w:rPr>
-              <w:t>ppm</w:t>
-            </w:r>
-            <w:proofErr w:type="spellEnd"/>
+              <w:t>Max. monochrome printing speed: 15 ppm</w:t>
+            </w:r>
           </w:p>
           <w:p>
             <w:pPr>
@@ -2251,32 +1885,34 @@
                 <w:sz w:val="26"/>
                 <w:szCs w:val="26"/>
               </w:rPr>
+              <w:t>Easy to Use</w:t>
+            </w:r>
+            <w:r>
+              <w:rPr>
+                <w:rFonts w:ascii="Leelawadee" w:hAnsi="Leelawadee" w:cs="Leelawadee"/>
+                <w:sz w:val="26"/>
+                <w:szCs w:val="26"/>
+              </w:rPr>
+              <w:t>.</w:t>
+            </w:r>
+            <w:bookmarkStart w:id="0" w:name="_GoBack"/>
+            <w:bookmarkEnd w:id="0"/>
+          </w:p>
+          <w:p>
+            <w:pPr>
+              <w:rPr>
+                <w:rFonts w:ascii="Leelawadee" w:hAnsi="Leelawadee" w:cs="Leelawadee"/>
+                <w:sz w:val="26"/>
+                <w:szCs w:val="26"/>
+              </w:rPr>
+            </w:pPr>
+            <w:r>
+              <w:rPr>
+                <w:rFonts w:ascii="Leelawadee" w:hAnsi="Leelawadee" w:cs="Leelawadee"/>
+                <w:sz w:val="26"/>
+                <w:szCs w:val="26"/>
+              </w:rPr>
               <w:t>Perfect Material for customer</w:t>
-            </w:r>
-            <w:r>
-              <w:rPr>
-                <w:rFonts w:ascii="Leelawadee" w:hAnsi="Leelawadee" w:cs="Leelawadee"/>
-                <w:sz w:val="26"/>
-                <w:szCs w:val="26"/>
-              </w:rPr>
-              <w:t>.</w:t>
-            </w:r>
-          </w:p>
-          <w:p>
-            <w:pPr>
-              <w:rPr>
-                <w:rFonts w:ascii="Leelawadee" w:hAnsi="Leelawadee" w:cs="Leelawadee"/>
-                <w:sz w:val="26"/>
-                <w:szCs w:val="26"/>
-              </w:rPr>
-            </w:pPr>
-            <w:r>
-              <w:rPr>
-                <w:rFonts w:ascii="Leelawadee" w:hAnsi="Leelawadee" w:cs="Leelawadee"/>
-                <w:sz w:val="26"/>
-                <w:szCs w:val="26"/>
-              </w:rPr>
-              <w:t>Easy to Use</w:t>
             </w:r>
             <w:r>
               <w:rPr>
@@ -2335,7 +1971,7 @@
 </file>
 
 <file path=word/styles.xml><?xml version="1.0" encoding="utf-8"?>
-<w:styles xmlns:r="http://schemas.openxmlformats.org/officeDocument/2006/relationships" xmlns:w="http://schemas.openxmlformats.org/wordprocessingml/2006/main">
+<w:styles xmlns:mc="http://schemas.openxmlformats.org/markup-compatibility/2006" xmlns:r="http://schemas.openxmlformats.org/officeDocument/2006/relationships" xmlns:w="http://schemas.openxmlformats.org/wordprocessingml/2006/main" xmlns:w14="http://schemas.microsoft.com/office/word/2010/wordml" xmlns:w15="http://schemas.microsoft.com/office/word/2012/wordml" xmlns:w16se="http://schemas.microsoft.com/office/word/2015/wordml/symex" mc:Ignorable="w14 w15 w16se">
   <w:docDefaults>
     <w:rPrDefault>
       <w:rPr>
@@ -2351,144 +1987,378 @@
       </w:pPr>
     </w:pPrDefault>
   </w:docDefaults>
-  <w:latentStyles w:defLockedState="0" w:defUIPriority="99" w:defSemiHidden="1" w:defUnhideWhenUsed="1" w:defQFormat="0" w:count="267">
-    <w:lsdException w:name="Normal" w:semiHidden="0" w:uiPriority="0" w:unhideWhenUsed="0" w:qFormat="1"/>
-    <w:lsdException w:name="heading 1" w:semiHidden="0" w:uiPriority="9" w:unhideWhenUsed="0" w:qFormat="1"/>
-    <w:lsdException w:name="heading 2" w:uiPriority="9" w:qFormat="1"/>
-    <w:lsdException w:name="heading 3" w:uiPriority="9" w:qFormat="1"/>
-    <w:lsdException w:name="heading 4" w:uiPriority="9" w:qFormat="1"/>
-    <w:lsdException w:name="heading 5" w:uiPriority="9" w:qFormat="1"/>
-    <w:lsdException w:name="heading 6" w:uiPriority="9" w:qFormat="1"/>
-    <w:lsdException w:name="heading 7" w:uiPriority="9" w:qFormat="1"/>
-    <w:lsdException w:name="heading 8" w:uiPriority="9" w:qFormat="1"/>
-    <w:lsdException w:name="heading 9" w:uiPriority="9" w:qFormat="1"/>
-    <w:lsdException w:name="toc 1" w:uiPriority="39"/>
-    <w:lsdException w:name="toc 2" w:uiPriority="39"/>
-    <w:lsdException w:name="toc 3" w:uiPriority="39"/>
-    <w:lsdException w:name="toc 4" w:uiPriority="39"/>
-    <w:lsdException w:name="toc 5" w:uiPriority="39"/>
-    <w:lsdException w:name="toc 6" w:uiPriority="39"/>
-    <w:lsdException w:name="toc 7" w:uiPriority="39"/>
-    <w:lsdException w:name="toc 8" w:uiPriority="39"/>
-    <w:lsdException w:name="toc 9" w:uiPriority="39"/>
-    <w:lsdException w:name="caption" w:uiPriority="35" w:qFormat="1"/>
-    <w:lsdException w:name="Title" w:semiHidden="0" w:uiPriority="10" w:unhideWhenUsed="0" w:qFormat="1"/>
-    <w:lsdException w:name="Default Paragraph Font" w:uiPriority="1"/>
-    <w:lsdException w:name="Subtitle" w:semiHidden="0" w:uiPriority="11" w:unhideWhenUsed="0" w:qFormat="1"/>
-    <w:lsdException w:name="Strong" w:semiHidden="0" w:uiPriority="22" w:unhideWhenUsed="0" w:qFormat="1"/>
-    <w:lsdException w:name="Emphasis" w:semiHidden="0" w:uiPriority="20" w:unhideWhenUsed="0" w:qFormat="1"/>
-    <w:lsdException w:name="Table Grid" w:semiHidden="0" w:uiPriority="39" w:unhideWhenUsed="0"/>
-    <w:lsdException w:name="Placeholder Text" w:unhideWhenUsed="0"/>
-    <w:lsdException w:name="No Spacing" w:semiHidden="0" w:uiPriority="1" w:unhideWhenUsed="0" w:qFormat="1"/>
-    <w:lsdException w:name="Light Shading" w:semiHidden="0" w:uiPriority="60" w:unhideWhenUsed="0"/>
-    <w:lsdException w:name="Light List" w:semiHidden="0" w:uiPriority="61" w:unhideWhenUsed="0"/>
-    <w:lsdException w:name="Light Grid" w:semiHidden="0" w:uiPriority="62" w:unhideWhenUsed="0"/>
-    <w:lsdException w:name="Medium Shading 1" w:semiHidden="0" w:uiPriority="63" w:unhideWhenUsed="0"/>
-    <w:lsdException w:name="Medium Shading 2" w:semiHidden="0" w:uiPriority="64" w:unhideWhenUsed="0"/>
-    <w:lsdException w:name="Medium List 1" w:semiHidden="0" w:uiPriority="65" w:unhideWhenUsed="0"/>
-    <w:lsdException w:name="Medium List 2" w:semiHidden="0" w:uiPriority="66" w:unhideWhenUsed="0"/>
-    <w:lsdException w:name="Medium Grid 1" w:semiHidden="0" w:uiPriority="67" w:unhideWhenUsed="0"/>
-    <w:lsdException w:name="Medium Grid 2" w:semiHidden="0" w:uiPriority="68" w:unhideWhenUsed="0"/>
-    <w:lsdException w:name="Medium Grid 3" w:semiHidden="0" w:uiPriority="69" w:unhideWhenUsed="0"/>
-    <w:lsdException w:name="Dark List" w:semiHidden="0" w:uiPriority="70" w:unhideWhenUsed="0"/>
-    <w:lsdException w:name="Colorful Shading" w:semiHidden="0" w:uiPriority="71" w:unhideWhenUsed="0"/>
-    <w:lsdException w:name="Colorful List" w:semiHidden="0" w:uiPriority="72" w:unhideWhenUsed="0"/>
-    <w:lsdException w:name="Colorful Grid" w:semiHidden="0" w:uiPriority="73" w:unhideWhenUsed="0"/>
-    <w:lsdException w:name="Light Shading Accent 1" w:semiHidden="0" w:uiPriority="60" w:unhideWhenUsed="0"/>
-    <w:lsdException w:name="Light List Accent 1" w:semiHidden="0" w:uiPriority="61" w:unhideWhenUsed="0"/>
-    <w:lsdException w:name="Light Grid Accent 1" w:semiHidden="0" w:uiPriority="62" w:unhideWhenUsed="0"/>
-    <w:lsdException w:name="Medium Shading 1 Accent 1" w:semiHidden="0" w:uiPriority="63" w:unhideWhenUsed="0"/>
-    <w:lsdException w:name="Medium Shading 2 Accent 1" w:semiHidden="0" w:uiPriority="64" w:unhideWhenUsed="0"/>
-    <w:lsdException w:name="Medium List 1 Accent 1" w:semiHidden="0" w:uiPriority="65" w:unhideWhenUsed="0"/>
-    <w:lsdException w:name="Revision" w:unhideWhenUsed="0"/>
-    <w:lsdException w:name="List Paragraph" w:semiHidden="0" w:uiPriority="34" w:unhideWhenUsed="0" w:qFormat="1"/>
-    <w:lsdException w:name="Quote" w:semiHidden="0" w:uiPriority="29" w:unhideWhenUsed="0" w:qFormat="1"/>
-    <w:lsdException w:name="Intense Quote" w:semiHidden="0" w:uiPriority="30" w:unhideWhenUsed="0" w:qFormat="1"/>
-    <w:lsdException w:name="Medium List 2 Accent 1" w:semiHidden="0" w:uiPriority="66" w:unhideWhenUsed="0"/>
-    <w:lsdException w:name="Medium Grid 1 Accent 1" w:semiHidden="0" w:uiPriority="67" w:unhideWhenUsed="0"/>
-    <w:lsdException w:name="Medium Grid 2 Accent 1" w:semiHidden="0" w:uiPriority="68" w:unhideWhenUsed="0"/>
-    <w:lsdException w:name="Medium Grid 3 Accent 1" w:semiHidden="0" w:uiPriority="69" w:unhideWhenUsed="0"/>
-    <w:lsdException w:name="Dark List Accent 1" w:semiHidden="0" w:uiPriority="70" w:unhideWhenUsed="0"/>
-    <w:lsdException w:name="Colorful Shading Accent 1" w:semiHidden="0" w:uiPriority="71" w:unhideWhenUsed="0"/>
-    <w:lsdException w:name="Colorful List Accent 1" w:semiHidden="0" w:uiPriority="72" w:unhideWhenUsed="0"/>
-    <w:lsdException w:name="Colorful Grid Accent 1" w:semiHidden="0" w:uiPriority="73" w:unhideWhenUsed="0"/>
-    <w:lsdException w:name="Light Shading Accent 2" w:semiHidden="0" w:uiPriority="60" w:unhideWhenUsed="0"/>
-    <w:lsdException w:name="Light List Accent 2" w:semiHidden="0" w:uiPriority="61" w:unhideWhenUsed="0"/>
-    <w:lsdException w:name="Light Grid Accent 2" w:semiHidden="0" w:uiPriority="62" w:unhideWhenUsed="0"/>
-    <w:lsdException w:name="Medium Shading 1 Accent 2" w:semiHidden="0" w:uiPriority="63" w:unhideWhenUsed="0"/>
-    <w:lsdException w:name="Medium Shading 2 Accent 2" w:semiHidden="0" w:uiPriority="64" w:unhideWhenUsed="0"/>
-    <w:lsdException w:name="Medium List 1 Accent 2" w:semiHidden="0" w:uiPriority="65" w:unhideWhenUsed="0"/>
-    <w:lsdException w:name="Medium List 2 Accent 2" w:semiHidden="0" w:uiPriority="66" w:unhideWhenUsed="0"/>
-    <w:lsdException w:name="Medium Grid 1 Accent 2" w:semiHidden="0" w:uiPriority="67" w:unhideWhenUsed="0"/>
-    <w:lsdException w:name="Medium Grid 2 Accent 2" w:semiHidden="0" w:uiPriority="68" w:unhideWhenUsed="0"/>
-    <w:lsdException w:name="Medium Grid 3 Accent 2" w:semiHidden="0" w:uiPriority="69" w:unhideWhenUsed="0"/>
-    <w:lsdException w:name="Dark List Accent 2" w:semiHidden="0" w:uiPriority="70" w:unhideWhenUsed="0"/>
-    <w:lsdException w:name="Colorful Shading Accent 2" w:semiHidden="0" w:uiPriority="71" w:unhideWhenUsed="0"/>
-    <w:lsdException w:name="Colorful List Accent 2" w:semiHidden="0" w:uiPriority="72" w:unhideWhenUsed="0"/>
-    <w:lsdException w:name="Colorful Grid Accent 2" w:semiHidden="0" w:uiPriority="73" w:unhideWhenUsed="0"/>
-    <w:lsdException w:name="Light Shading Accent 3" w:semiHidden="0" w:uiPriority="60" w:unhideWhenUsed="0"/>
-    <w:lsdException w:name="Light List Accent 3" w:semiHidden="0" w:uiPriority="61" w:unhideWhenUsed="0"/>
-    <w:lsdException w:name="Light Grid Accent 3" w:semiHidden="0" w:uiPriority="62" w:unhideWhenUsed="0"/>
-    <w:lsdException w:name="Medium Shading 1 Accent 3" w:semiHidden="0" w:uiPriority="63" w:unhideWhenUsed="0"/>
-    <w:lsdException w:name="Medium Shading 2 Accent 3" w:semiHidden="0" w:uiPriority="64" w:unhideWhenUsed="0"/>
-    <w:lsdException w:name="Medium List 1 Accent 3" w:semiHidden="0" w:uiPriority="65" w:unhideWhenUsed="0"/>
-    <w:lsdException w:name="Medium List 2 Accent 3" w:semiHidden="0" w:uiPriority="66" w:unhideWhenUsed="0"/>
-    <w:lsdException w:name="Medium Grid 1 Accent 3" w:semiHidden="0" w:uiPriority="67" w:unhideWhenUsed="0"/>
-    <w:lsdException w:name="Medium Grid 2 Accent 3" w:semiHidden="0" w:uiPriority="68" w:unhideWhenUsed="0"/>
-    <w:lsdException w:name="Medium Grid 3 Accent 3" w:semiHidden="0" w:uiPriority="69" w:unhideWhenUsed="0"/>
-    <w:lsdException w:name="Dark List Accent 3" w:semiHidden="0" w:uiPriority="70" w:unhideWhenUsed="0"/>
-    <w:lsdException w:name="Colorful Shading Accent 3" w:semiHidden="0" w:uiPriority="71" w:unhideWhenUsed="0"/>
-    <w:lsdException w:name="Colorful List Accent 3" w:semiHidden="0" w:uiPriority="72" w:unhideWhenUsed="0"/>
-    <w:lsdException w:name="Colorful Grid Accent 3" w:semiHidden="0" w:uiPriority="73" w:unhideWhenUsed="0"/>
-    <w:lsdException w:name="Light Shading Accent 4" w:semiHidden="0" w:uiPriority="60" w:unhideWhenUsed="0"/>
-    <w:lsdException w:name="Light List Accent 4" w:semiHidden="0" w:uiPriority="61" w:unhideWhenUsed="0"/>
-    <w:lsdException w:name="Light Grid Accent 4" w:semiHidden="0" w:uiPriority="62" w:unhideWhenUsed="0"/>
-    <w:lsdException w:name="Medium Shading 1 Accent 4" w:semiHidden="0" w:uiPriority="63" w:unhideWhenUsed="0"/>
-    <w:lsdException w:name="Medium Shading 2 Accent 4" w:semiHidden="0" w:uiPriority="64" w:unhideWhenUsed="0"/>
-    <w:lsdException w:name="Medium List 1 Accent 4" w:semiHidden="0" w:uiPriority="65" w:unhideWhenUsed="0"/>
-    <w:lsdException w:name="Medium List 2 Accent 4" w:semiHidden="0" w:uiPriority="66" w:unhideWhenUsed="0"/>
-    <w:lsdException w:name="Medium Grid 1 Accent 4" w:semiHidden="0" w:uiPriority="67" w:unhideWhenUsed="0"/>
-    <w:lsdException w:name="Medium Grid 2 Accent 4" w:semiHidden="0" w:uiPriority="68" w:unhideWhenUsed="0"/>
-    <w:lsdException w:name="Medium Grid 3 Accent 4" w:semiHidden="0" w:uiPriority="69" w:unhideWhenUsed="0"/>
-    <w:lsdException w:name="Dark List Accent 4" w:semiHidden="0" w:uiPriority="70" w:unhideWhenUsed="0"/>
-    <w:lsdException w:name="Colorful Shading Accent 4" w:semiHidden="0" w:uiPriority="71" w:unhideWhenUsed="0"/>
-    <w:lsdException w:name="Colorful List Accent 4" w:semiHidden="0" w:uiPriority="72" w:unhideWhenUsed="0"/>
-    <w:lsdException w:name="Colorful Grid Accent 4" w:semiHidden="0" w:uiPriority="73" w:unhideWhenUsed="0"/>
-    <w:lsdException w:name="Light Shading Accent 5" w:semiHidden="0" w:uiPriority="60" w:unhideWhenUsed="0"/>
-    <w:lsdException w:name="Light List Accent 5" w:semiHidden="0" w:uiPriority="61" w:unhideWhenUsed="0"/>
-    <w:lsdException w:name="Light Grid Accent 5" w:semiHidden="0" w:uiPriority="62" w:unhideWhenUsed="0"/>
-    <w:lsdException w:name="Medium Shading 1 Accent 5" w:semiHidden="0" w:uiPriority="63" w:unhideWhenUsed="0"/>
-    <w:lsdException w:name="Medium Shading 2 Accent 5" w:semiHidden="0" w:uiPriority="64" w:unhideWhenUsed="0"/>
-    <w:lsdException w:name="Medium List 1 Accent 5" w:semiHidden="0" w:uiPriority="65" w:unhideWhenUsed="0"/>
-    <w:lsdException w:name="Medium List 2 Accent 5" w:semiHidden="0" w:uiPriority="66" w:unhideWhenUsed="0"/>
-    <w:lsdException w:name="Medium Grid 1 Accent 5" w:semiHidden="0" w:uiPriority="67" w:unhideWhenUsed="0"/>
-    <w:lsdException w:name="Medium Grid 2 Accent 5" w:semiHidden="0" w:uiPriority="68" w:unhideWhenUsed="0"/>
-    <w:lsdException w:name="Medium Grid 3 Accent 5" w:semiHidden="0" w:uiPriority="69" w:unhideWhenUsed="0"/>
-    <w:lsdException w:name="Dark List Accent 5" w:semiHidden="0" w:uiPriority="70" w:unhideWhenUsed="0"/>
-    <w:lsdException w:name="Colorful Shading Accent 5" w:semiHidden="0" w:uiPriority="71" w:unhideWhenUsed="0"/>
-    <w:lsdException w:name="Colorful List Accent 5" w:semiHidden="0" w:uiPriority="72" w:unhideWhenUsed="0"/>
-    <w:lsdException w:name="Colorful Grid Accent 5" w:semiHidden="0" w:uiPriority="73" w:unhideWhenUsed="0"/>
-    <w:lsdException w:name="Light Shading Accent 6" w:semiHidden="0" w:uiPriority="60" w:unhideWhenUsed="0"/>
-    <w:lsdException w:name="Light List Accent 6" w:semiHidden="0" w:uiPriority="61" w:unhideWhenUsed="0"/>
-    <w:lsdException w:name="Light Grid Accent 6" w:semiHidden="0" w:uiPriority="62" w:unhideWhenUsed="0"/>
-    <w:lsdException w:name="Medium Shading 1 Accent 6" w:semiHidden="0" w:uiPriority="63" w:unhideWhenUsed="0"/>
-    <w:lsdException w:name="Medium Shading 2 Accent 6" w:semiHidden="0" w:uiPriority="64" w:unhideWhenUsed="0"/>
-    <w:lsdException w:name="Medium List 1 Accent 6" w:semiHidden="0" w:uiPriority="65" w:unhideWhenUsed="0"/>
-    <w:lsdException w:name="Medium List 2 Accent 6" w:semiHidden="0" w:uiPriority="66" w:unhideWhenUsed="0"/>
-    <w:lsdException w:name="Medium Grid 1 Accent 6" w:semiHidden="0" w:uiPriority="67" w:unhideWhenUsed="0"/>
-    <w:lsdException w:name="Medium Grid 2 Accent 6" w:semiHidden="0" w:uiPriority="68" w:unhideWhenUsed="0"/>
-    <w:lsdException w:name="Medium Grid 3 Accent 6" w:semiHidden="0" w:uiPriority="69" w:unhideWhenUsed="0"/>
-    <w:lsdException w:name="Dark List Accent 6" w:semiHidden="0" w:uiPriority="70" w:unhideWhenUsed="0"/>
-    <w:lsdException w:name="Colorful Shading Accent 6" w:semiHidden="0" w:uiPriority="71" w:unhideWhenUsed="0"/>
-    <w:lsdException w:name="Colorful List Accent 6" w:semiHidden="0" w:uiPriority="72" w:unhideWhenUsed="0"/>
-    <w:lsdException w:name="Colorful Grid Accent 6" w:semiHidden="0" w:uiPriority="73" w:unhideWhenUsed="0"/>
-    <w:lsdException w:name="Subtle Emphasis" w:semiHidden="0" w:uiPriority="19" w:unhideWhenUsed="0" w:qFormat="1"/>
-    <w:lsdException w:name="Intense Emphasis" w:semiHidden="0" w:uiPriority="21" w:unhideWhenUsed="0" w:qFormat="1"/>
-    <w:lsdException w:name="Subtle Reference" w:semiHidden="0" w:uiPriority="31" w:unhideWhenUsed="0" w:qFormat="1"/>
-    <w:lsdException w:name="Intense Reference" w:semiHidden="0" w:uiPriority="32" w:unhideWhenUsed="0" w:qFormat="1"/>
-    <w:lsdException w:name="Book Title" w:semiHidden="0" w:uiPriority="33" w:unhideWhenUsed="0" w:qFormat="1"/>
-    <w:lsdException w:name="Bibliography" w:uiPriority="37"/>
-    <w:lsdException w:name="TOC Heading" w:uiPriority="39" w:qFormat="1"/>
+  <w:latentStyles w:defLockedState="0" w:defUIPriority="99" w:defSemiHidden="0" w:defUnhideWhenUsed="0" w:defQFormat="0" w:count="371">
+    <w:lsdException w:name="Normal" w:uiPriority="0" w:qFormat="1"/>
+    <w:lsdException w:name="heading 1" w:uiPriority="9" w:qFormat="1"/>
+    <w:lsdException w:name="heading 2" w:semiHidden="1" w:uiPriority="9" w:unhideWhenUsed="1" w:qFormat="1"/>
+    <w:lsdException w:name="heading 3" w:semiHidden="1" w:uiPriority="9" w:unhideWhenUsed="1" w:qFormat="1"/>
+    <w:lsdException w:name="heading 4" w:semiHidden="1" w:uiPriority="9" w:unhideWhenUsed="1" w:qFormat="1"/>
+    <w:lsdException w:name="heading 5" w:semiHidden="1" w:uiPriority="9" w:unhideWhenUsed="1" w:qFormat="1"/>
+    <w:lsdException w:name="heading 6" w:semiHidden="1" w:uiPriority="9" w:unhideWhenUsed="1" w:qFormat="1"/>
+    <w:lsdException w:name="heading 7" w:semiHidden="1" w:uiPriority="9" w:unhideWhenUsed="1" w:qFormat="1"/>
+    <w:lsdException w:name="heading 8" w:semiHidden="1" w:uiPriority="9" w:unhideWhenUsed="1" w:qFormat="1"/>
+    <w:lsdException w:name="heading 9" w:semiHidden="1" w:uiPriority="9" w:unhideWhenUsed="1" w:qFormat="1"/>
+    <w:lsdException w:name="index 1" w:semiHidden="1" w:unhideWhenUsed="1"/>
+    <w:lsdException w:name="index 2" w:semiHidden="1" w:unhideWhenUsed="1"/>
+    <w:lsdException w:name="index 3" w:semiHidden="1" w:unhideWhenUsed="1"/>
+    <w:lsdException w:name="index 4" w:semiHidden="1" w:unhideWhenUsed="1"/>
+    <w:lsdException w:name="index 5" w:semiHidden="1" w:unhideWhenUsed="1"/>
+    <w:lsdException w:name="index 6" w:semiHidden="1" w:unhideWhenUsed="1"/>
+    <w:lsdException w:name="index 7" w:semiHidden="1" w:unhideWhenUsed="1"/>
+    <w:lsdException w:name="index 8" w:semiHidden="1" w:unhideWhenUsed="1"/>
+    <w:lsdException w:name="index 9" w:semiHidden="1" w:unhideWhenUsed="1"/>
+    <w:lsdException w:name="toc 1" w:semiHidden="1" w:uiPriority="39" w:unhideWhenUsed="1"/>
+    <w:lsdException w:name="toc 2" w:semiHidden="1" w:uiPriority="39" w:unhideWhenUsed="1"/>
+    <w:lsdException w:name="toc 3" w:semiHidden="1" w:uiPriority="39" w:unhideWhenUsed="1"/>
+    <w:lsdException w:name="toc 4" w:semiHidden="1" w:uiPriority="39" w:unhideWhenUsed="1"/>
+    <w:lsdException w:name="toc 5" w:semiHidden="1" w:uiPriority="39" w:unhideWhenUsed="1"/>
+    <w:lsdException w:name="toc 6" w:semiHidden="1" w:uiPriority="39" w:unhideWhenUsed="1"/>
+    <w:lsdException w:name="toc 7" w:semiHidden="1" w:uiPriority="39" w:unhideWhenUsed="1"/>
+    <w:lsdException w:name="toc 8" w:semiHidden="1" w:uiPriority="39" w:unhideWhenUsed="1"/>
+    <w:lsdException w:name="toc 9" w:semiHidden="1" w:uiPriority="39" w:unhideWhenUsed="1"/>
+    <w:lsdException w:name="Normal Indent" w:semiHidden="1" w:unhideWhenUsed="1"/>
+    <w:lsdException w:name="footnote text" w:semiHidden="1" w:unhideWhenUsed="1"/>
+    <w:lsdException w:name="annotation text" w:semiHidden="1" w:unhideWhenUsed="1"/>
+    <w:lsdException w:name="header" w:semiHidden="1" w:unhideWhenUsed="1"/>
+    <w:lsdException w:name="footer" w:semiHidden="1" w:unhideWhenUsed="1"/>
+    <w:lsdException w:name="index heading" w:semiHidden="1" w:unhideWhenUsed="1"/>
+    <w:lsdException w:name="caption" w:semiHidden="1" w:uiPriority="35" w:unhideWhenUsed="1" w:qFormat="1"/>
+    <w:lsdException w:name="table of figures" w:semiHidden="1" w:unhideWhenUsed="1"/>
+    <w:lsdException w:name="envelope address" w:semiHidden="1" w:unhideWhenUsed="1"/>
+    <w:lsdException w:name="envelope return" w:semiHidden="1" w:unhideWhenUsed="1"/>
+    <w:lsdException w:name="footnote reference" w:semiHidden="1" w:unhideWhenUsed="1"/>
+    <w:lsdException w:name="annotation reference" w:semiHidden="1" w:unhideWhenUsed="1"/>
+    <w:lsdException w:name="line number" w:semiHidden="1" w:unhideWhenUsed="1"/>
+    <w:lsdException w:name="page number" w:semiHidden="1" w:unhideWhenUsed="1"/>
+    <w:lsdException w:name="endnote reference" w:semiHidden="1" w:unhideWhenUsed="1"/>
+    <w:lsdException w:name="endnote text" w:semiHidden="1" w:unhideWhenUsed="1"/>
+    <w:lsdException w:name="table of authorities" w:semiHidden="1" w:unhideWhenUsed="1"/>
+    <w:lsdException w:name="macro" w:semiHidden="1" w:unhideWhenUsed="1"/>
+    <w:lsdException w:name="toa heading" w:semiHidden="1" w:unhideWhenUsed="1"/>
+    <w:lsdException w:name="List" w:semiHidden="1" w:unhideWhenUsed="1"/>
+    <w:lsdException w:name="List Bullet" w:semiHidden="1" w:unhideWhenUsed="1"/>
+    <w:lsdException w:name="List Number" w:semiHidden="1" w:unhideWhenUsed="1"/>
+    <w:lsdException w:name="List 2" w:semiHidden="1" w:unhideWhenUsed="1"/>
+    <w:lsdException w:name="List 3" w:semiHidden="1" w:unhideWhenUsed="1"/>
+    <w:lsdException w:name="List 4" w:semiHidden="1" w:unhideWhenUsed="1"/>
+    <w:lsdException w:name="List 5" w:semiHidden="1" w:unhideWhenUsed="1"/>
+    <w:lsdException w:name="List Bullet 2" w:semiHidden="1" w:unhideWhenUsed="1"/>
+    <w:lsdException w:name="List Bullet 3" w:semiHidden="1" w:unhideWhenUsed="1"/>
+    <w:lsdException w:name="List Bullet 4" w:semiHidden="1" w:unhideWhenUsed="1"/>
+    <w:lsdException w:name="List Bullet 5" w:semiHidden="1" w:unhideWhenUsed="1"/>
+    <w:lsdException w:name="List Number 2" w:semiHidden="1" w:unhideWhenUsed="1"/>
+    <w:lsdException w:name="List Number 3" w:semiHidden="1" w:unhideWhenUsed="1"/>
+    <w:lsdException w:name="List Number 4" w:semiHidden="1" w:unhideWhenUsed="1"/>
+    <w:lsdException w:name="List Number 5" w:semiHidden="1" w:unhideWhenUsed="1"/>
+    <w:lsdException w:name="Title" w:uiPriority="10" w:qFormat="1"/>
+    <w:lsdException w:name="Closing" w:semiHidden="1" w:unhideWhenUsed="1"/>
+    <w:lsdException w:name="Signature" w:semiHidden="1" w:unhideWhenUsed="1"/>
+    <w:lsdException w:name="Default Paragraph Font" w:semiHidden="1" w:uiPriority="1" w:unhideWhenUsed="1"/>
+    <w:lsdException w:name="Body Text" w:semiHidden="1" w:unhideWhenUsed="1"/>
+    <w:lsdException w:name="Body Text Indent" w:semiHidden="1" w:unhideWhenUsed="1"/>
+    <w:lsdException w:name="List Continue" w:semiHidden="1" w:unhideWhenUsed="1"/>
+    <w:lsdException w:name="List Continue 2" w:semiHidden="1" w:unhideWhenUsed="1"/>
+    <w:lsdException w:name="List Continue 3" w:semiHidden="1" w:unhideWhenUsed="1"/>
+    <w:lsdException w:name="List Continue 4" w:semiHidden="1" w:unhideWhenUsed="1"/>
+    <w:lsdException w:name="List Continue 5" w:semiHidden="1" w:unhideWhenUsed="1"/>
+    <w:lsdException w:name="Message Header" w:semiHidden="1" w:unhideWhenUsed="1"/>
+    <w:lsdException w:name="Subtitle" w:uiPriority="11" w:qFormat="1"/>
+    <w:lsdException w:name="Salutation" w:semiHidden="1" w:unhideWhenUsed="1"/>
+    <w:lsdException w:name="Date" w:semiHidden="1" w:unhideWhenUsed="1"/>
+    <w:lsdException w:name="Body Text First Indent" w:semiHidden="1" w:unhideWhenUsed="1"/>
+    <w:lsdException w:name="Body Text First Indent 2" w:semiHidden="1" w:unhideWhenUsed="1"/>
+    <w:lsdException w:name="Note Heading" w:semiHidden="1" w:unhideWhenUsed="1"/>
+    <w:lsdException w:name="Body Text 2" w:semiHidden="1" w:unhideWhenUsed="1"/>
+    <w:lsdException w:name="Body Text 3" w:semiHidden="1" w:unhideWhenUsed="1"/>
+    <w:lsdException w:name="Body Text Indent 2" w:semiHidden="1" w:unhideWhenUsed="1"/>
+    <w:lsdException w:name="Body Text Indent 3" w:semiHidden="1" w:unhideWhenUsed="1"/>
+    <w:lsdException w:name="Block Text" w:semiHidden="1" w:unhideWhenUsed="1"/>
+    <w:lsdException w:name="Hyperlink" w:semiHidden="1" w:unhideWhenUsed="1"/>
+    <w:lsdException w:name="FollowedHyperlink" w:semiHidden="1" w:unhideWhenUsed="1"/>
+    <w:lsdException w:name="Strong" w:uiPriority="22" w:qFormat="1"/>
+    <w:lsdException w:name="Emphasis" w:uiPriority="20" w:qFormat="1"/>
+    <w:lsdException w:name="Document Map" w:semiHidden="1" w:unhideWhenUsed="1"/>
+    <w:lsdException w:name="Plain Text" w:semiHidden="1" w:unhideWhenUsed="1"/>
+    <w:lsdException w:name="E-mail Signature" w:semiHidden="1" w:unhideWhenUsed="1"/>
+    <w:lsdException w:name="HTML Top of Form" w:semiHidden="1" w:unhideWhenUsed="1"/>
+    <w:lsdException w:name="HTML Bottom of Form" w:semiHidden="1" w:unhideWhenUsed="1"/>
+    <w:lsdException w:name="Normal (Web)" w:semiHidden="1" w:unhideWhenUsed="1"/>
+    <w:lsdException w:name="HTML Acronym" w:semiHidden="1" w:unhideWhenUsed="1"/>
+    <w:lsdException w:name="HTML Address" w:semiHidden="1" w:unhideWhenUsed="1"/>
+    <w:lsdException w:name="HTML Cite" w:semiHidden="1" w:unhideWhenUsed="1"/>
+    <w:lsdException w:name="HTML Code" w:semiHidden="1" w:unhideWhenUsed="1"/>
+    <w:lsdException w:name="HTML Definition" w:semiHidden="1" w:unhideWhenUsed="1"/>
+    <w:lsdException w:name="HTML Keyboard" w:semiHidden="1" w:unhideWhenUsed="1"/>
+    <w:lsdException w:name="HTML Preformatted" w:semiHidden="1" w:unhideWhenUsed="1"/>
+    <w:lsdException w:name="HTML Sample" w:semiHidden="1" w:unhideWhenUsed="1"/>
+    <w:lsdException w:name="HTML Typewriter" w:semiHidden="1" w:unhideWhenUsed="1"/>
+    <w:lsdException w:name="HTML Variable" w:semiHidden="1" w:unhideWhenUsed="1"/>
+    <w:lsdException w:name="Normal Table" w:semiHidden="1" w:unhideWhenUsed="1"/>
+    <w:lsdException w:name="annotation subject" w:semiHidden="1" w:unhideWhenUsed="1"/>
+    <w:lsdException w:name="No List" w:semiHidden="1" w:unhideWhenUsed="1"/>
+    <w:lsdException w:name="Outline List 1" w:semiHidden="1" w:unhideWhenUsed="1"/>
+    <w:lsdException w:name="Outline List 2" w:semiHidden="1" w:unhideWhenUsed="1"/>
+    <w:lsdException w:name="Outline List 3" w:semiHidden="1" w:unhideWhenUsed="1"/>
+    <w:lsdException w:name="Table Simple 1" w:semiHidden="1" w:unhideWhenUsed="1"/>
+    <w:lsdException w:name="Table Simple 2" w:semiHidden="1" w:unhideWhenUsed="1"/>
+    <w:lsdException w:name="Table Simple 3" w:semiHidden="1" w:unhideWhenUsed="1"/>
+    <w:lsdException w:name="Table Classic 1" w:semiHidden="1" w:unhideWhenUsed="1"/>
+    <w:lsdException w:name="Table Classic 2" w:semiHidden="1" w:unhideWhenUsed="1"/>
+    <w:lsdException w:name="Table Classic 3" w:semiHidden="1" w:unhideWhenUsed="1"/>
+    <w:lsdException w:name="Table Classic 4" w:semiHidden="1" w:unhideWhenUsed="1"/>
+    <w:lsdException w:name="Table Colorful 1" w:semiHidden="1" w:unhideWhenUsed="1"/>
+    <w:lsdException w:name="Table Colorful 2" w:semiHidden="1" w:unhideWhenUsed="1"/>
+    <w:lsdException w:name="Table Colorful 3" w:semiHidden="1" w:unhideWhenUsed="1"/>
+    <w:lsdException w:name="Table Columns 1" w:semiHidden="1" w:unhideWhenUsed="1"/>
+    <w:lsdException w:name="Table Columns 2" w:semiHidden="1" w:unhideWhenUsed="1"/>
+    <w:lsdException w:name="Table Columns 3" w:semiHidden="1" w:unhideWhenUsed="1"/>
+    <w:lsdException w:name="Table Columns 4" w:semiHidden="1" w:unhideWhenUsed="1"/>
+    <w:lsdException w:name="Table Columns 5" w:semiHidden="1" w:unhideWhenUsed="1"/>
+    <w:lsdException w:name="Table Grid 1" w:semiHidden="1" w:unhideWhenUsed="1"/>
+    <w:lsdException w:name="Table Grid 2" w:semiHidden="1" w:unhideWhenUsed="1"/>
+    <w:lsdException w:name="Table Grid 3" w:semiHidden="1" w:unhideWhenUsed="1"/>
+    <w:lsdException w:name="Table Grid 4" w:semiHidden="1" w:unhideWhenUsed="1"/>
+    <w:lsdException w:name="Table Grid 5" w:semiHidden="1" w:unhideWhenUsed="1"/>
+    <w:lsdException w:name="Table Grid 6" w:semiHidden="1" w:unhideWhenUsed="1"/>
+    <w:lsdException w:name="Table Grid 7" w:semiHidden="1" w:unhideWhenUsed="1"/>
+    <w:lsdException w:name="Table Grid 8" w:semiHidden="1" w:unhideWhenUsed="1"/>
+    <w:lsdException w:name="Table List 1" w:semiHidden="1" w:unhideWhenUsed="1"/>
+    <w:lsdException w:name="Table List 2" w:semiHidden="1" w:unhideWhenUsed="1"/>
+    <w:lsdException w:name="Table List 3" w:semiHidden="1" w:unhideWhenUsed="1"/>
+    <w:lsdException w:name="Table List 4" w:semiHidden="1" w:unhideWhenUsed="1"/>
+    <w:lsdException w:name="Table List 5" w:semiHidden="1" w:unhideWhenUsed="1"/>
+    <w:lsdException w:name="Table List 6" w:semiHidden="1" w:unhideWhenUsed="1"/>
+    <w:lsdException w:name="Table List 7" w:semiHidden="1" w:unhideWhenUsed="1"/>
+    <w:lsdException w:name="Table List 8" w:semiHidden="1" w:unhideWhenUsed="1"/>
+    <w:lsdException w:name="Table 3D effects 1" w:semiHidden="1" w:unhideWhenUsed="1"/>
+    <w:lsdException w:name="Table 3D effects 2" w:semiHidden="1" w:unhideWhenUsed="1"/>
+    <w:lsdException w:name="Table 3D effects 3" w:semiHidden="1" w:unhideWhenUsed="1"/>
+    <w:lsdException w:name="Table Contemporary" w:semiHidden="1" w:unhideWhenUsed="1"/>
+    <w:lsdException w:name="Table Elegant" w:semiHidden="1" w:unhideWhenUsed="1"/>
+    <w:lsdException w:name="Table Professional" w:semiHidden="1" w:unhideWhenUsed="1"/>
+    <w:lsdException w:name="Table Subtle 1" w:semiHidden="1" w:unhideWhenUsed="1"/>
+    <w:lsdException w:name="Table Subtle 2" w:semiHidden="1" w:unhideWhenUsed="1"/>
+    <w:lsdException w:name="Table Web 1" w:semiHidden="1" w:unhideWhenUsed="1"/>
+    <w:lsdException w:name="Table Web 2" w:semiHidden="1" w:unhideWhenUsed="1"/>
+    <w:lsdException w:name="Table Web 3" w:semiHidden="1" w:unhideWhenUsed="1"/>
+    <w:lsdException w:name="Balloon Text" w:semiHidden="1" w:unhideWhenUsed="1"/>
+    <w:lsdException w:name="Table Grid" w:uiPriority="39"/>
+    <w:lsdException w:name="Table Theme" w:semiHidden="1" w:unhideWhenUsed="1"/>
+    <w:lsdException w:name="Placeholder Text" w:semiHidden="1"/>
+    <w:lsdException w:name="No Spacing" w:uiPriority="1" w:qFormat="1"/>
+    <w:lsdException w:name="Light Shading" w:uiPriority="60"/>
+    <w:lsdException w:name="Light List" w:uiPriority="61"/>
+    <w:lsdException w:name="Light Grid" w:uiPriority="62"/>
+    <w:lsdException w:name="Medium Shading 1" w:uiPriority="63"/>
+    <w:lsdException w:name="Medium Shading 2" w:uiPriority="64"/>
+    <w:lsdException w:name="Medium List 1" w:uiPriority="65"/>
+    <w:lsdException w:name="Medium List 2" w:uiPriority="66"/>
+    <w:lsdException w:name="Medium Grid 1" w:uiPriority="67"/>
+    <w:lsdException w:name="Medium Grid 2" w:uiPriority="68"/>
+    <w:lsdException w:name="Medium Grid 3" w:uiPriority="69"/>
+    <w:lsdException w:name="Dark List" w:uiPriority="70"/>
+    <w:lsdException w:name="Colorful Shading" w:uiPriority="71"/>
+    <w:lsdException w:name="Colorful List" w:uiPriority="72"/>
+    <w:lsdException w:name="Colorful Grid" w:uiPriority="73"/>
+    <w:lsdException w:name="Light Shading Accent 1" w:uiPriority="60"/>
+    <w:lsdException w:name="Light List Accent 1" w:uiPriority="61"/>
+    <w:lsdException w:name="Light Grid Accent 1" w:uiPriority="62"/>
+    <w:lsdException w:name="Medium Shading 1 Accent 1" w:uiPriority="63"/>
+    <w:lsdException w:name="Medium Shading 2 Accent 1" w:uiPriority="64"/>
+    <w:lsdException w:name="Medium List 1 Accent 1" w:uiPriority="65"/>
+    <w:lsdException w:name="Revision" w:semiHidden="1"/>
+    <w:lsdException w:name="List Paragraph" w:uiPriority="34" w:qFormat="1"/>
+    <w:lsdException w:name="Quote" w:uiPriority="29" w:qFormat="1"/>
+    <w:lsdException w:name="Intense Quote" w:uiPriority="30" w:qFormat="1"/>
+    <w:lsdException w:name="Medium List 2 Accent 1" w:uiPriority="66"/>
+    <w:lsdException w:name="Medium Grid 1 Accent 1" w:uiPriority="67"/>
+    <w:lsdException w:name="Medium Grid 2 Accent 1" w:uiPriority="68"/>
+    <w:lsdException w:name="Medium Grid 3 Accent 1" w:uiPriority="69"/>
+    <w:lsdException w:name="Dark List Accent 1" w:uiPriority="70"/>
+    <w:lsdException w:name="Colorful Shading Accent 1" w:uiPriority="71"/>
+    <w:lsdException w:name="Colorful List Accent 1" w:uiPriority="72"/>
+    <w:lsdException w:name="Colorful Grid Accent 1" w:uiPriority="73"/>
+    <w:lsdException w:name="Light Shading Accent 2" w:uiPriority="60"/>
+    <w:lsdException w:name="Light List Accent 2" w:uiPriority="61"/>
+    <w:lsdException w:name="Light Grid Accent 2" w:uiPriority="62"/>
+    <w:lsdException w:name="Medium Shading 1 Accent 2" w:uiPriority="63"/>
+    <w:lsdException w:name="Medium Shading 2 Accent 2" w:uiPriority="64"/>
+    <w:lsdException w:name="Medium List 1 Accent 2" w:uiPriority="65"/>
+    <w:lsdException w:name="Medium List 2 Accent 2" w:uiPriority="66"/>
+    <w:lsdException w:name="Medium Grid 1 Accent 2" w:uiPriority="67"/>
+    <w:lsdException w:name="Medium Grid 2 Accent 2" w:uiPriority="68"/>
+    <w:lsdException w:name="Medium Grid 3 Accent 2" w:uiPriority="69"/>
+    <w:lsdException w:name="Dark List Accent 2" w:uiPriority="70"/>
+    <w:lsdException w:name="Colorful Shading Accent 2" w:uiPriority="71"/>
+    <w:lsdException w:name="Colorful List Accent 2" w:uiPriority="72"/>
+    <w:lsdException w:name="Colorful Grid Accent 2" w:uiPriority="73"/>
+    <w:lsdException w:name="Light Shading Accent 3" w:uiPriority="60"/>
+    <w:lsdException w:name="Light List Accent 3" w:uiPriority="61"/>
+    <w:lsdException w:name="Light Grid Accent 3" w:uiPriority="62"/>
+    <w:lsdException w:name="Medium Shading 1 Accent 3" w:uiPriority="63"/>
+    <w:lsdException w:name="Medium Shading 2 Accent 3" w:uiPriority="64"/>
+    <w:lsdException w:name="Medium List 1 Accent 3" w:uiPriority="65"/>
+    <w:lsdException w:name="Medium List 2 Accent 3" w:uiPriority="66"/>
+    <w:lsdException w:name="Medium Grid 1 Accent 3" w:uiPriority="67"/>
+    <w:lsdException w:name="Medium Grid 2 Accent 3" w:uiPriority="68"/>
+    <w:lsdException w:name="Medium Grid 3 Accent 3" w:uiPriority="69"/>
+    <w:lsdException w:name="Dark List Accent 3" w:uiPriority="70"/>
+    <w:lsdException w:name="Colorful Shading Accent 3" w:uiPriority="71"/>
+    <w:lsdException w:name="Colorful List Accent 3" w:uiPriority="72"/>
+    <w:lsdException w:name="Colorful Grid Accent 3" w:uiPriority="73"/>
+    <w:lsdException w:name="Light Shading Accent 4" w:uiPriority="60"/>
+    <w:lsdException w:name="Light List Accent 4" w:uiPriority="61"/>
+    <w:lsdException w:name="Light Grid Accent 4" w:uiPriority="62"/>
+    <w:lsdException w:name="Medium Shading 1 Accent 4" w:uiPriority="63"/>
+    <w:lsdException w:name="Medium Shading 2 Accent 4" w:uiPriority="64"/>
+    <w:lsdException w:name="Medium List 1 Accent 4" w:uiPriority="65"/>
+    <w:lsdException w:name="Medium List 2 Accent 4" w:uiPriority="66"/>
+    <w:lsdException w:name="Medium Grid 1 Accent 4" w:uiPriority="67"/>
+    <w:lsdException w:name="Medium Grid 2 Accent 4" w:uiPriority="68"/>
+    <w:lsdException w:name="Medium Grid 3 Accent 4" w:uiPriority="69"/>
+    <w:lsdException w:name="Dark List Accent 4" w:uiPriority="70"/>
+    <w:lsdException w:name="Colorful Shading Accent 4" w:uiPriority="71"/>
+    <w:lsdException w:name="Colorful List Accent 4" w:uiPriority="72"/>
+    <w:lsdException w:name="Colorful Grid Accent 4" w:uiPriority="73"/>
+    <w:lsdException w:name="Light Shading Accent 5" w:uiPriority="60"/>
+    <w:lsdException w:name="Light List Accent 5" w:uiPriority="61"/>
+    <w:lsdException w:name="Light Grid Accent 5" w:uiPriority="62"/>
+    <w:lsdException w:name="Medium Shading 1 Accent 5" w:uiPriority="63"/>
+    <w:lsdException w:name="Medium Shading 2 Accent 5" w:uiPriority="64"/>
+    <w:lsdException w:name="Medium List 1 Accent 5" w:uiPriority="65"/>
+    <w:lsdException w:name="Medium List 2 Accent 5" w:uiPriority="66"/>
+    <w:lsdException w:name="Medium Grid 1 Accent 5" w:uiPriority="67"/>
+    <w:lsdException w:name="Medium Grid 2 Accent 5" w:uiPriority="68"/>
+    <w:lsdException w:name="Medium Grid 3 Accent 5" w:uiPriority="69"/>
+    <w:lsdException w:name="Dark List Accent 5" w:uiPriority="70"/>
+    <w:lsdException w:name="Colorful Shading Accent 5" w:uiPriority="71"/>
+    <w:lsdException w:name="Colorful List Accent 5" w:uiPriority="72"/>
+    <w:lsdException w:name="Colorful Grid Accent 5" w:uiPriority="73"/>
+    <w:lsdException w:name="Light Shading Accent 6" w:uiPriority="60"/>
+    <w:lsdException w:name="Light List Accent 6" w:uiPriority="61"/>
+    <w:lsdException w:name="Light Grid Accent 6" w:uiPriority="62"/>
+    <w:lsdException w:name="Medium Shading 1 Accent 6" w:uiPriority="63"/>
+    <w:lsdException w:name="Medium Shading 2 Accent 6" w:uiPriority="64"/>
+    <w:lsdException w:name="Medium List 1 Accent 6" w:uiPriority="65"/>
+    <w:lsdException w:name="Medium List 2 Accent 6" w:uiPriority="66"/>
+    <w:lsdException w:name="Medium Grid 1 Accent 6" w:uiPriority="67"/>
+    <w:lsdException w:name="Medium Grid 2 Accent 6" w:uiPriority="68"/>
+    <w:lsdException w:name="Medium Grid 3 Accent 6" w:uiPriority="69"/>
+    <w:lsdException w:name="Dark List Accent 6" w:uiPriority="70"/>
+    <w:lsdException w:name="Colorful Shading Accent 6" w:uiPriority="71"/>
+    <w:lsdException w:name="Colorful List Accent 6" w:uiPriority="72"/>
+    <w:lsdException w:name="Colorful Grid Accent 6" w:uiPriority="73"/>
+    <w:lsdException w:name="Subtle Emphasis" w:uiPriority="19" w:qFormat="1"/>
+    <w:lsdException w:name="Intense Emphasis" w:uiPriority="21" w:qFormat="1"/>
+    <w:lsdException w:name="Subtle Reference" w:uiPriority="31" w:qFormat="1"/>
+    <w:lsdException w:name="Intense Reference" w:uiPriority="32" w:qFormat="1"/>
+    <w:lsdException w:name="Book Title" w:uiPriority="33" w:qFormat="1"/>
+    <w:lsdException w:name="Bibliography" w:semiHidden="1" w:uiPriority="37" w:unhideWhenUsed="1"/>
+    <w:lsdException w:name="TOC Heading" w:semiHidden="1" w:uiPriority="39" w:unhideWhenUsed="1" w:qFormat="1"/>
+    <w:lsdException w:name="Plain Table 1" w:uiPriority="41"/>
+    <w:lsdException w:name="Plain Table 2" w:uiPriority="42"/>
+    <w:lsdException w:name="Plain Table 3" w:uiPriority="43"/>
+    <w:lsdException w:name="Plain Table 4" w:uiPriority="44"/>
+    <w:lsdException w:name="Plain Table 5" w:uiPriority="45"/>
+    <w:lsdException w:name="Grid Table Light" w:uiPriority="40"/>
+    <w:lsdException w:name="Grid Table 1 Light" w:uiPriority="46"/>
+    <w:lsdException w:name="Grid Table 2" w:uiPriority="47"/>
+    <w:lsdException w:name="Grid Table 3" w:uiPriority="48"/>
+    <w:lsdException w:name="Grid Table 4" w:uiPriority="49"/>
+    <w:lsdException w:name="Grid Table 5 Dark" w:uiPriority="50"/>
+    <w:lsdException w:name="Grid Table 6 Colorful" w:uiPriority="51"/>
+    <w:lsdException w:name="Grid Table 7 Colorful" w:uiPriority="52"/>
+    <w:lsdException w:name="Grid Table 1 Light Accent 1" w:uiPriority="46"/>
+    <w:lsdException w:name="Grid Table 2 Accent 1" w:uiPriority="47"/>
+    <w:lsdException w:name="Grid Table 3 Accent 1" w:uiPriority="48"/>
+    <w:lsdException w:name="Grid Table 4 Accent 1" w:uiPriority="49"/>
+    <w:lsdException w:name="Grid Table 5 Dark Accent 1" w:uiPriority="50"/>
+    <w:lsdException w:name="Grid Table 6 Colorful Accent 1" w:uiPriority="51"/>
+    <w:lsdException w:name="Grid Table 7 Colorful Accent 1" w:uiPriority="52"/>
+    <w:lsdException w:name="Grid Table 1 Light Accent 2" w:uiPriority="46"/>
+    <w:lsdException w:name="Grid Table 2 Accent 2" w:uiPriority="47"/>
+    <w:lsdException w:name="Grid Table 3 Accent 2" w:uiPriority="48"/>
+    <w:lsdException w:name="Grid Table 4 Accent 2" w:uiPriority="49"/>
+    <w:lsdException w:name="Grid Table 5 Dark Accent 2" w:uiPriority="50"/>
+    <w:lsdException w:name="Grid Table 6 Colorful Accent 2" w:uiPriority="51"/>
+    <w:lsdException w:name="Grid Table 7 Colorful Accent 2" w:uiPriority="52"/>
+    <w:lsdException w:name="Grid Table 1 Light Accent 3" w:uiPriority="46"/>
+    <w:lsdException w:name="Grid Table 2 Accent 3" w:uiPriority="47"/>
+    <w:lsdException w:name="Grid Table 3 Accent 3" w:uiPriority="48"/>
+    <w:lsdException w:name="Grid Table 4 Accent 3" w:uiPriority="49"/>
+    <w:lsdException w:name="Grid Table 5 Dark Accent 3" w:uiPriority="50"/>
+    <w:lsdException w:name="Grid Table 6 Colorful Accent 3" w:uiPriority="51"/>
+    <w:lsdException w:name="Grid Table 7 Colorful Accent 3" w:uiPriority="52"/>
+    <w:lsdException w:name="Grid Table 1 Light Accent 4" w:uiPriority="46"/>
+    <w:lsdException w:name="Grid Table 2 Accent 4" w:uiPriority="47"/>
+    <w:lsdException w:name="Grid Table 3 Accent 4" w:uiPriority="48"/>
+    <w:lsdException w:name="Grid Table 4 Accent 4" w:uiPriority="49"/>
+    <w:lsdException w:name="Grid Table 5 Dark Accent 4" w:uiPriority="50"/>
+    <w:lsdException w:name="Grid Table 6 Colorful Accent 4" w:uiPriority="51"/>
+    <w:lsdException w:name="Grid Table 7 Colorful Accent 4" w:uiPriority="52"/>
+    <w:lsdException w:name="Grid Table 1 Light Accent 5" w:uiPriority="46"/>
+    <w:lsdException w:name="Grid Table 2 Accent 5" w:uiPriority="47"/>
+    <w:lsdException w:name="Grid Table 3 Accent 5" w:uiPriority="48"/>
+    <w:lsdException w:name="Grid Table 4 Accent 5" w:uiPriority="49"/>
+    <w:lsdException w:name="Grid Table 5 Dark Accent 5" w:uiPriority="50"/>
+    <w:lsdException w:name="Grid Table 6 Colorful Accent 5" w:uiPriority="51"/>
+    <w:lsdException w:name="Grid Table 7 Colorful Accent 5" w:uiPriority="52"/>
+    <w:lsdException w:name="Grid Table 1 Light Accent 6" w:uiPriority="46"/>
+    <w:lsdException w:name="Grid Table 2 Accent 6" w:uiPriority="47"/>
+    <w:lsdException w:name="Grid Table 3 Accent 6" w:uiPriority="48"/>
+    <w:lsdException w:name="Grid Table 4 Accent 6" w:uiPriority="49"/>
+    <w:lsdException w:name="Grid Table 5 Dark Accent 6" w:uiPriority="50"/>
+    <w:lsdException w:name="Grid Table 6 Colorful Accent 6" w:uiPriority="51"/>
+    <w:lsdException w:name="Grid Table 7 Colorful Accent 6" w:uiPriority="52"/>
+    <w:lsdException w:name="List Table 1 Light" w:uiPriority="46"/>
+    <w:lsdException w:name="List Table 2" w:uiPriority="47"/>
+    <w:lsdException w:name="List Table 3" w:uiPriority="48"/>
+    <w:lsdException w:name="List Table 4" w:uiPriority="49"/>
+    <w:lsdException w:name="List Table 5 Dark" w:uiPriority="50"/>
+    <w:lsdException w:name="List Table 6 Colorful" w:uiPriority="51"/>
+    <w:lsdException w:name="List Table 7 Colorful" w:uiPriority="52"/>
+    <w:lsdException w:name="List Table 1 Light Accent 1" w:uiPriority="46"/>
+    <w:lsdException w:name="List Table 2 Accent 1" w:uiPriority="47"/>
+    <w:lsdException w:name="List Table 3 Accent 1" w:uiPriority="48"/>
+    <w:lsdException w:name="List Table 4 Accent 1" w:uiPriority="49"/>
+    <w:lsdException w:name="List Table 5 Dark Accent 1" w:uiPriority="50"/>
+    <w:lsdException w:name="List Table 6 Colorful Accent 1" w:uiPriority="51"/>
+    <w:lsdException w:name="List Table 7 Colorful Accent 1" w:uiPriority="52"/>
+    <w:lsdException w:name="List Table 1 Light Accent 2" w:uiPriority="46"/>
+    <w:lsdException w:name="List Table 2 Accent 2" w:uiPriority="47"/>
+    <w:lsdException w:name="List Table 3 Accent 2" w:uiPriority="48"/>
+    <w:lsdException w:name="List Table 4 Accent 2" w:uiPriority="49"/>
+    <w:lsdException w:name="List Table 5 Dark Accent 2" w:uiPriority="50"/>
+    <w:lsdException w:name="List Table 6 Colorful Accent 2" w:uiPriority="51"/>
+    <w:lsdException w:name="List Table 7 Colorful Accent 2" w:uiPriority="52"/>
+    <w:lsdException w:name="List Table 1 Light Accent 3" w:uiPriority="46"/>
+    <w:lsdException w:name="List Table 2 Accent 3" w:uiPriority="47"/>
+    <w:lsdException w:name="List Table 3 Accent 3" w:uiPriority="48"/>
+    <w:lsdException w:name="List Table 4 Accent 3" w:uiPriority="49"/>
+    <w:lsdException w:name="List Table 5 Dark Accent 3" w:uiPriority="50"/>
+    <w:lsdException w:name="List Table 6 Colorful Accent 3" w:uiPriority="51"/>
+    <w:lsdException w:name="List Table 7 Colorful Accent 3" w:uiPriority="52"/>
+    <w:lsdException w:name="List Table 1 Light Accent 4" w:uiPriority="46"/>
+    <w:lsdException w:name="List Table 2 Accent 4" w:uiPriority="47"/>
+    <w:lsdException w:name="List Table 3 Accent 4" w:uiPriority="48"/>
+    <w:lsdException w:name="List Table 4 Accent 4" w:uiPriority="49"/>
+    <w:lsdException w:name="List Table 5 Dark Accent 4" w:uiPriority="50"/>
+    <w:lsdException w:name="List Table 6 Colorful Accent 4" w:uiPriority="51"/>
+    <w:lsdException w:name="List Table 7 Colorful Accent 4" w:uiPriority="52"/>
+    <w:lsdException w:name="List Table 1 Light Accent 5" w:uiPriority="46"/>
+    <w:lsdException w:name="List Table 2 Accent 5" w:uiPriority="47"/>
+    <w:lsdException w:name="List Table 3 Accent 5" w:uiPriority="48"/>
+    <w:lsdException w:name="List Table 4 Accent 5" w:uiPriority="49"/>
+    <w:lsdException w:name="List Table 5 Dark Accent 5" w:uiPriority="50"/>
+    <w:lsdException w:name="List Table 6 Colorful Accent 5" w:uiPriority="51"/>
+    <w:lsdException w:name="List Table 7 Colorful Accent 5" w:uiPriority="52"/>
+    <w:lsdException w:name="List Table 1 Light Accent 6" w:uiPriority="46"/>
+    <w:lsdException w:name="List Table 2 Accent 6" w:uiPriority="47"/>
+    <w:lsdException w:name="List Table 3 Accent 6" w:uiPriority="48"/>
+    <w:lsdException w:name="List Table 4 Accent 6" w:uiPriority="49"/>
+    <w:lsdException w:name="List Table 5 Dark Accent 6" w:uiPriority="50"/>
+    <w:lsdException w:name="List Table 6 Colorful Accent 6" w:uiPriority="51"/>
+    <w:lsdException w:name="List Table 7 Colorful Accent 6" w:uiPriority="52"/>
   </w:latentStyles>
   <w:style w:type="paragraph" w:default="1" w:styleId="Normal">
     <w:name w:val="Normal"/>
@@ -2506,7 +2376,6 @@
     <w:uiPriority w:val="99"/>
     <w:semiHidden/>
     <w:unhideWhenUsed/>
-    <w:qFormat/>
     <w:tblPr>
       <w:tblInd w:w="0" w:type="dxa"/>
       <w:tblCellMar>
@@ -2532,7 +2401,6 @@
       <w:spacing w:after="0" w:line="240" w:lineRule="auto"/>
     </w:pPr>
     <w:tblPr>
-      <w:tblInd w:w="0" w:type="dxa"/>
       <w:tblBorders>
         <w:top w:val="single" w:sz="4" w:space="0" w:color="000000" w:themeColor="text1"/>
         <w:left w:val="single" w:sz="4" w:space="0" w:color="000000" w:themeColor="text1"/>
@@ -2541,12 +2409,6 @@
         <w:insideH w:val="single" w:sz="4" w:space="0" w:color="000000" w:themeColor="text1"/>
         <w:insideV w:val="single" w:sz="4" w:space="0" w:color="000000" w:themeColor="text1"/>
       </w:tblBorders>
-      <w:tblCellMar>
-        <w:top w:w="0" w:type="dxa"/>
-        <w:left w:w="108" w:type="dxa"/>
-        <w:bottom w:w="0" w:type="dxa"/>
-        <w:right w:w="108" w:type="dxa"/>
-      </w:tblCellMar>
     </w:tblPr>
   </w:style>
 </w:styles>
@@ -2807,7 +2669,7 @@
   <a:extraClrSchemeLst/>
   <a:extLst>
     <a:ext uri="{05A4C25C-085E-4340-85A3-A5531E510DB2}">
-      <thm15:themeFamily xmlns:thm15="http://schemas.microsoft.com/office/thememl/2012/main" xmlns="" name="Office Theme" id="{62F939B6-93AF-4DB8-9C6B-D6C7DFDC589F}" vid="{4A3C46E8-61CC-4603-A589-7422A47A8E4A}"/>
+      <thm15:themeFamily xmlns:thm15="http://schemas.microsoft.com/office/thememl/2012/main" name="Office Theme" id="{62F939B6-93AF-4DB8-9C6B-D6C7DFDC589F}" vid="{4A3C46E8-61CC-4603-A589-7422A47A8E4A}"/>
     </a:ext>
   </a:extLst>
 </a:theme>
@@ -2818,7 +2680,7 @@
 </file>
 
 <file path=customXml/itemProps1.xml><?xml version="1.0" encoding="utf-8"?>
-<ds:datastoreItem xmlns:ds="http://schemas.openxmlformats.org/officeDocument/2006/customXml" ds:itemID="{3270DCB2-B84B-4C86-86BE-589EB2FB150F}">
+<ds:datastoreItem xmlns:ds="http://schemas.openxmlformats.org/officeDocument/2006/customXml" ds:itemID="{B8E59104-8143-4A0B-9ADF-25BAA222AB83}">
   <ds:schemaRefs>
     <ds:schemaRef ds:uri="http://schemas.openxmlformats.org/officeDocument/2006/bibliography"/>
   </ds:schemaRefs>

</xml_diff>